<commit_message>
A first version of the major revised paper for JSTSP
</commit_message>
<xml_diff>
--- a/paper_writing/JSTSP/revision/2018_JSTSP_v6_revised_VA.docx
+++ b/paper_writing/JSTSP/revision/2018_JSTSP_v6_revised_VA.docx
@@ -1469,7 +1469,13 @@
         <w:jc w:val="both"/>
       </w:pPr>
       <w:r>
-        <w:t>One of the key challenges that occurs when performing perception experiments, is to make sure every participant is subjected to the exact same conditions. Therefore, in order to enforce repeatability, we have implemented software application</w:t>
+        <w:t xml:space="preserve">One of the key challenges that occurs when performing perception </w:t>
+      </w:r>
+      <w:r>
+        <w:t>analysis studies</w:t>
+      </w:r>
+      <w:r>
+        <w:t>, is to make sure every participant is subjected to the exact same conditions. Therefore, in order to enforce repeatability, we have implemented software application</w:t>
       </w:r>
       <w:r>
         <w:t>s</w:t>
@@ -1856,7 +1862,13 @@
         <w:t>can be explained</w:t>
       </w:r>
       <w:r>
-        <w:t xml:space="preserve"> by the fact that the participants were not constrained to a certain response time, and gave the answer when they were ready.</w:t>
+        <w:t xml:space="preserve"> by the fact that the participants were not constrained to a certain response time, and gave the answer when they</w:t>
+      </w:r>
+      <w:r>
+        <w:t xml:space="preserve"> thought they</w:t>
+      </w:r>
+      <w:r>
+        <w:t xml:space="preserve"> were ready.</w:t>
       </w:r>
     </w:p>
     <w:p>
@@ -1865,13 +1877,19 @@
       </w:pPr>
       <w:r>
         <w:tab/>
-        <w:t>In addition to speaker counting, volunteers were asked to comment on the experience. We summarized their responses in Table I. For example,</w:t>
-      </w:r>
-      <w:r>
-        <w:t xml:space="preserve"> almost 80% of participants were able to learn voices from different mixtures. For example, if they </w:t>
-      </w:r>
-      <w:r>
-        <w:t xml:space="preserve">followed a certain speaker in the mixture with 2 sources, they may have recognized it in mixtures with other source counts. </w:t>
+        <w:t xml:space="preserve">In addition to speaker counting, volunteers were asked to comment on the experience. We summarized their responses in Table I. </w:t>
+      </w:r>
+      <w:r>
+        <w:t>We see that</w:t>
+      </w:r>
+      <w:r>
+        <w:t>,</w:t>
+      </w:r>
+      <w:r>
+        <w:t xml:space="preserve"> almost 80% of participants were able to </w:t>
+      </w:r>
+      <w:r>
+        <w:t xml:space="preserve">learn voices from different mixtures. For example, if they followed a certain speaker in the mixture with 2 sources, they may have recognized it in mixtures with other source counts. </w:t>
       </w:r>
       <w:r>
         <w:t>I</w:t>
@@ -1880,7 +1898,13 @@
         <w:t>nteresting</w:t>
       </w:r>
       <w:r>
-        <w:t>ly, 5 volunteers declared they heard foreign languages event though the experiment was entirely in Romanian.</w:t>
+        <w:t>ly, 5</w:t>
+      </w:r>
+      <w:r>
+        <w:t xml:space="preserve"> out of 31</w:t>
+      </w:r>
+      <w:r>
+        <w:t xml:space="preserve"> volunteers declared they heard foreign languages event though the experiment was entirely in Romanian.</w:t>
       </w:r>
     </w:p>
     <w:p>
@@ -1906,7 +1930,19 @@
         <w:jc w:val="both"/>
       </w:pPr>
       <w:r>
-        <w:t>This session also studied if human listeners can count more accurately simultaneous speakers if they are familiar with the voices in the mixtures. In order to accomplish this goal, we used 38 participants. 23 of them were coworkers and were familiar with each other’s voices. We recorded 10 volunteers, created the mixtures and played them to the rest of the 13 coworkers. In addition, we ran the perception study with 15 volunteers from a different social group where participants were not familiar with the voices in the recordings. In total, we had 28 listeners: 13 listened to familiar voices and 15 listened to unfamiliar voices.</w:t>
+        <w:t xml:space="preserve">This session also studied if human listeners can count more accurately simultaneous speakers if they are familiar with the voices in the mixtures. In order to accomplish this goal, we used 38 participants. 23 of them were coworkers and were familiar with each other’s voices. We recorded 10 </w:t>
+      </w:r>
+      <w:r>
+        <w:t>from the coworkers’ group</w:t>
+      </w:r>
+      <w:r>
+        <w:t xml:space="preserve">, created the mixtures and played them to the rest of the 13 </w:t>
+      </w:r>
+      <w:r>
+        <w:t>participants</w:t>
+      </w:r>
+      <w:r>
+        <w:t>. In addition, we ran the perception study with 15 volunteers from a different social group where participants were not familiar with the voices in the recordings. In total, we had 28 listeners: 13 listened to familiar voices and 15 listened to unfamiliar voices.</w:t>
       </w:r>
     </w:p>
     <w:p>
@@ -2726,6 +2762,7 @@
     <w:p>
       <w:pPr>
         <w:pStyle w:val="Heading2"/>
+        <w:spacing w:before="0" w:after="0"/>
         <w:sectPr>
           <w:type w:val="continuous"/>
           <w:pgSz w:w="12240" w:h="15840" w:code="1"/>
@@ -2739,7 +2776,13 @@
         <w:jc w:val="both"/>
       </w:pPr>
       <w:r>
-        <w:t>The drop in counting performance in fig. 2a. has a similar trend to the one in fig. 1a. Interestingly, the correlation between listening time and accuracy is still not visible. While we can see that when volunteers were required a response in 5 seconds the precision was lower, the increase in accuracy with listening duration is not observed clearly. This may mean that 5 seconds is still a sufficient time to provide a reasonable accurate response.</w:t>
+        <w:t xml:space="preserve">The drop in counting performance in fig. 2a. has a similar trend to the one in fig. 1a. Interestingly, the correlation between listening time and accuracy is still not </w:t>
+      </w:r>
+      <w:r>
+        <w:t>strong</w:t>
+      </w:r>
+      <w:r>
+        <w:t>. While we can see that when volunteers were required a response in 5 seconds the precision was lower, the increase in accuracy with listening duration is not observed clearly. This may mean that 5 seconds is still a sufficient time to provide a reasonable accurate response.</w:t>
       </w:r>
     </w:p>
     <w:p>
@@ -2779,10 +2822,16 @@
       </w:pPr>
       <w:r>
         <w:tab/>
-        <w:t xml:space="preserve">Given that humans have difficulties in counting more than 4 speech sources, it makes sense that when designing an automated method with the same goal, we should start with 4 competing speakers as the maximum limit. This also matches with most practical applications that might be enhanced by speaker counting. Since the first two sessions presented to </w:t>
-      </w:r>
-      <w:r>
-        <w:t>participants mixtures with up to 10 sources, a comparison between the results obtained and the accuracy of a machine which has to select up until 4 maximum sources is not valid. This is one main reason for which the perception study needed to be reiterated with limiting the source count to 4.</w:t>
+        <w:t>Given that humans have difficulties in counting more than 4 speech sources, it makes sense that when designing an automated method with the same goal, we should start with 4 competing speakers as the maximum limit. This also matches with most practical applications that might be enhanced by speaker counting. Since the first two sessions presented to participants mixtures with up to 10 sources, a comparison between the</w:t>
+      </w:r>
+      <w:r>
+        <w:t xml:space="preserve"> </w:t>
+      </w:r>
+      <w:r>
+        <w:t xml:space="preserve">data in figures 1 and 2, </w:t>
+      </w:r>
+      <w:r>
+        <w:t>and the accuracy of a machine which has to select up until 4 maximum sources is not valid. This is one main reason for which the perception study needed to be reiterated with limiting the source count to 4.</w:t>
       </w:r>
     </w:p>
     <w:p>
@@ -2800,7 +2849,10 @@
         <w:t>Nevertheless,</w:t>
       </w:r>
       <w:r>
-        <w:t xml:space="preserve"> it is interesting to observe if the conclusions we presented in the previous two sections, for Romanian language, correspond to similar ones for English.</w:t>
+        <w:t xml:space="preserve"> it is interesting </w:t>
+      </w:r>
+      <w:r>
+        <w:t>to observe if the conclusions we presented in the previous two sections, for Romanian language, correspond to similar ones for English.</w:t>
       </w:r>
     </w:p>
     <w:p>
@@ -2816,7 +2868,13 @@
         <w:jc w:val="both"/>
       </w:pPr>
       <w:r>
-        <w:t>In the last session of the perception study, we focused</w:t>
+        <w:t xml:space="preserve">In the last session of the perception study, </w:t>
+      </w:r>
+      <w:r>
+        <w:t xml:space="preserve">we used 80 volunteers and </w:t>
+      </w:r>
+      <w:r>
+        <w:t>we focused</w:t>
       </w:r>
       <w:r>
         <w:t xml:space="preserve"> on the volunteers identifying correctly 1, 2, 3 and 4 simultaneous speakers. Compared to the previous experiments, we added a single speaker class because the automated method would be designed to identify frames with a single active speaker. This will increase the overall classification accuracy but we can analyze the confusion matrices in order to compare the results with the previous two sessions.</w:t>
@@ -2828,7 +2886,13 @@
       </w:pPr>
       <w:r>
         <w:tab/>
-        <w:t>For the computer method we are targeting very short frame durations with the maximum analysis frame being 1000 milliseconds. In order to compare it with human level performance, the volunteers’ response time was restricted to 500, 1000, 2000 and 5000 milliseconds. We can directly compare the results obtained on 5000 ms. Recordings with the ones obtained in the second session.</w:t>
+        <w:t xml:space="preserve">For the computer method we are targeting very short frame durations with the maximum analysis frame being 1000 milliseconds. In order to compare it with human level performance, the volunteers’ response time was restricted to 500, 1000, 2000 and 5000 milliseconds. We can directly compare the results obtained on 5000 </w:t>
+      </w:r>
+      <w:r>
+        <w:t>milliseconds r</w:t>
+      </w:r>
+      <w:r>
+        <w:t>ecordings with the ones obtained in the second session.</w:t>
       </w:r>
       <w:r>
         <w:t xml:space="preserve"> The mixtures were created using the </w:t>
@@ -2837,18 +2901,68 @@
         <w:rPr>
           <w:i/>
         </w:rPr>
-        <w:t>Librispeech dev-test corpus</w:t>
+        <w:t xml:space="preserve">Librispeech </w:t>
+      </w:r>
+      <w:r>
+        <w:rPr>
+          <w:i/>
+        </w:rPr>
+        <w:t>test-clean</w:t>
+      </w:r>
+      <w:r>
+        <w:rPr>
+          <w:i/>
+        </w:rPr>
+        <w:t xml:space="preserve"> corpus</w:t>
       </w:r>
       <w:r>
         <w:t xml:space="preserve"> [34].</w:t>
       </w:r>
-      <w:bookmarkStart w:id="1" w:name="_GoBack"/>
-      <w:bookmarkEnd w:id="1"/>
     </w:p>
     <w:p>
       <w:pPr>
         <w:jc w:val="both"/>
       </w:pPr>
+      <w:r>
+        <w:tab/>
+        <w:t>We used an additional strategy to analyze the effect of listening time: we split the experiment in two sub-session. In the first one, the participants were not allowed to replay a recording, while in the latter they could replay the mixture any number of times until they were ready to provide an answer.</w:t>
+      </w:r>
+    </w:p>
+    <w:p>
+      <w:pPr>
+        <w:jc w:val="both"/>
+      </w:pPr>
+      <w:r>
+        <w:tab/>
+        <w:t xml:space="preserve">Fig. 3a. </w:t>
+      </w:r>
+      <w:r>
+        <w:t>summarizes the results we observed in the third and final session of the perception study. First of all, we can see a clear trend in increasing</w:t>
+      </w:r>
+      <w:r>
+        <w:t xml:space="preserve"> categorical</w:t>
+      </w:r>
+      <w:r>
+        <w:t xml:space="preserve"> counting accuracy with the listening time. </w:t>
+      </w:r>
+      <w:r>
+        <w:t>Note that the accuracy is higher than in the first two sessions because we added recordings with only one active speaker</w:t>
+      </w:r>
+      <w:r>
+        <w:t>. We can observe the counting correctness for each speaker count in fig. 3b. which represents the confusion matrices.</w:t>
+      </w:r>
+      <w:r>
+        <w:t xml:space="preserve"> Secondly, there was a slight increase in counting performance if replaying the recording was allowed. However, the impact is marginal.</w:t>
+      </w:r>
+    </w:p>
+    <w:p>
+      <w:pPr>
+        <w:jc w:val="both"/>
+      </w:pPr>
+      <w:r>
+        <w:tab/>
+        <w:t>Compared with the first two sessions, we can see similar counting accuracies for 2 and 3 simultaneous speakers when listening time is 5 seconds and replay is allowed. This seems to indicate that even if the first two sessions were carried using Romanian language, there seems to be a translation of the conclusions in English language. Also, we do not see an increase in accuracy for the maximum speaker count – 4 – which indicates that the volunteers were not inclined to guess.</w:t>
+      </w:r>
     </w:p>
     <w:p>
       <w:pPr>
@@ -2900,10 +3014,10 @@
               </w:rPr>
               <w:lastRenderedPageBreak/>
               <w:drawing>
-                <wp:inline distT="0" distB="0" distL="0" distR="0" wp14:anchorId="77AFB262" wp14:editId="2A5B4BCB">
-                  <wp:extent cx="3020291" cy="1736198"/>
-                  <wp:effectExtent l="0" t="0" r="8890" b="0"/>
-                  <wp:docPr id="2" name="Picture 2"/>
+                <wp:inline distT="0" distB="0" distL="0" distR="0" wp14:anchorId="561EB6B7">
+                  <wp:extent cx="2991427" cy="1719604"/>
+                  <wp:effectExtent l="0" t="0" r="0" b="0"/>
+                  <wp:docPr id="4" name="Picture 4"/>
                   <wp:cNvGraphicFramePr>
                     <a:graphicFrameLocks xmlns:a="http://schemas.openxmlformats.org/drawingml/2006/main" noChangeAspect="1"/>
                   </wp:cNvGraphicFramePr>
@@ -2911,7 +3025,7 @@
                     <a:graphicData uri="http://schemas.openxmlformats.org/drawingml/2006/picture">
                       <pic:pic xmlns:pic="http://schemas.openxmlformats.org/drawingml/2006/picture">
                         <pic:nvPicPr>
-                          <pic:cNvPr id="0" name="Picture 12"/>
+                          <pic:cNvPr id="0" name="Picture 3"/>
                           <pic:cNvPicPr>
                             <a:picLocks noChangeAspect="1" noChangeArrowheads="1"/>
                           </pic:cNvPicPr>
@@ -2932,7 +3046,7 @@
                         <pic:spPr bwMode="auto">
                           <a:xfrm>
                             <a:off x="0" y="0"/>
-                            <a:ext cx="3088436" cy="1775371"/>
+                            <a:ext cx="3028734" cy="1741050"/>
                           </a:xfrm>
                           <a:prstGeom prst="rect">
                             <a:avLst/>
@@ -3036,11 +3150,7 @@
     <w:p>
       <w:pPr>
         <w:pStyle w:val="FigureCaption"/>
-      </w:pPr>
-    </w:p>
-    <w:p>
-      <w:pPr>
-        <w:pStyle w:val="FigureCaption"/>
+        <w:jc w:val="center"/>
       </w:pPr>
       <w:r>
         <w:rPr>
@@ -3102,7 +3212,13 @@
         <w:jc w:val="center"/>
       </w:pPr>
       <w:r>
-        <w:t xml:space="preserve">Fig. 6. </w:t>
+        <w:t xml:space="preserve">Fig. </w:t>
+      </w:r>
+      <w:r>
+        <w:t>4</w:t>
+      </w:r>
+      <w:r>
+        <w:t xml:space="preserve">. </w:t>
       </w:r>
       <w:r>
         <w:t>Labeling speech mixtures frames</w:t>
@@ -3116,6 +3232,7 @@
     <w:p>
       <w:pPr>
         <w:pStyle w:val="FigureCaption"/>
+        <w:jc w:val="center"/>
       </w:pPr>
       <w:r>
         <w:rPr>
@@ -3177,7 +3294,13 @@
         <w:jc w:val="center"/>
       </w:pPr>
       <w:r>
-        <w:t>Fig. 7. Histogram with lengths of continuous speech computed on Librispeech test-clean dataset</w:t>
+        <w:t xml:space="preserve">Fig. </w:t>
+      </w:r>
+      <w:r>
+        <w:t>5</w:t>
+      </w:r>
+      <w:r>
+        <w:t>. Histogram with lengths of continuous speech computed on Librispeech test-clean dataset</w:t>
       </w:r>
     </w:p>
     <w:p>
@@ -3186,6 +3309,85 @@
       </w:pPr>
       <w:r>
         <w:t>Preparing the dataset for deep-learning solutions</w:t>
+      </w:r>
+    </w:p>
+    <w:p>
+      <w:pPr>
+        <w:jc w:val="both"/>
+      </w:pPr>
+      <w:r>
+        <w:t xml:space="preserve">The first step we need to perform in order to ensure the success of a deep-learning solution to </w:t>
+      </w:r>
+      <w:r>
+        <w:t>competing speaker counting</w:t>
+      </w:r>
+      <w:r>
+        <w:t>, is to make sure that the training and inference datasets are properly labeled.</w:t>
+      </w:r>
+      <w:r>
+        <w:t xml:space="preserve"> In [6] and [8], since the targeted frame lengths are large, we safely assume</w:t>
+      </w:r>
+      <w:r>
+        <w:t>d</w:t>
+      </w:r>
+      <w:r>
+        <w:t xml:space="preserve"> that the “amount” of speech is equally distributed throughout the entire recording for all speakers. However, in [19] and also in the current </w:t>
+      </w:r>
+      <w:r>
+        <w:t>study</w:t>
+      </w:r>
+      <w:r>
+        <w:t xml:space="preserve"> we are targeting sub-second frame lengths and this raises different challenges.</w:t>
+      </w:r>
+    </w:p>
+    <w:p>
+      <w:pPr>
+        <w:pStyle w:val="Heading2"/>
+      </w:pPr>
+      <w:r>
+        <w:t>Mixtures Creation</w:t>
+      </w:r>
+    </w:p>
+    <w:p>
+      <w:pPr>
+        <w:jc w:val="both"/>
+      </w:pPr>
+      <w:r>
+        <w:tab/>
+        <w:t xml:space="preserve">There were two options for </w:t>
+      </w:r>
+      <w:r>
+        <w:t>building</w:t>
+      </w:r>
+      <w:r>
+        <w:t xml:space="preserve"> the</w:t>
+      </w:r>
+      <w:r>
+        <w:t xml:space="preserve"> input</w:t>
+      </w:r>
+      <w:r>
+        <w:t xml:space="preserve"> dataset: one was finding a corpus of recordings where human volunteers were actually talking simultaneously while being recorded, and the other one was to create a set of artificial mixtures. The first option was satisfied by the AMI Corpus, presented in [27], and used in [9], [17] and [18] to create a model designed to detect overlapped speech. We explored AMI Corpus but we had to apply blind source separation algorithms in order to extract the active periods for each speaker and the results were not </w:t>
+      </w:r>
+      <w:r>
+        <w:t xml:space="preserve">satisfactory. </w:t>
+      </w:r>
+      <w:r>
+        <w:t>The</w:t>
+      </w:r>
+      <w:r>
+        <w:t xml:space="preserve">re was too much interference caused by </w:t>
+      </w:r>
+      <w:r>
+        <w:t xml:space="preserve">other </w:t>
+      </w:r>
+      <w:r>
+        <w:t>voices</w:t>
+      </w:r>
+      <w:r>
+        <w:t xml:space="preserve"> farther away</w:t>
+      </w:r>
+      <w:r>
+        <w:t>, to the target speaker’s microphone.</w:t>
       </w:r>
     </w:p>
     <w:p>
@@ -3194,30 +3396,52 @@
         <w:jc w:val="both"/>
       </w:pPr>
       <w:r>
-        <w:t>The first critical step we need to perform in order to ensure the success of a deep-learning solution to the proposed problems, is to make sure that the training and inference datasets are properly labeled.</w:t>
-      </w:r>
-      <w:r>
-        <w:t xml:space="preserve"> In [6] and [8], since the targeted frame lengths are large, we safely assume</w:t>
-      </w:r>
-      <w:r>
-        <w:t>d</w:t>
-      </w:r>
-      <w:r>
-        <w:t xml:space="preserve"> that the “amount” of speech is equally distributed throughout the entire recording for all speakers. However, in [19] and also in the current </w:t>
-      </w:r>
-      <w:r>
-        <w:t>study</w:t>
-      </w:r>
-      <w:r>
-        <w:t xml:space="preserve"> we are targeting sub-second frame lengths and this raises different challenges.</w:t>
-      </w:r>
-    </w:p>
-    <w:p>
-      <w:pPr>
-        <w:pStyle w:val="Heading2"/>
-      </w:pPr>
-      <w:r>
-        <w:t>Mixtures Creation</w:t>
+        <w:t xml:space="preserve">It is critically important to be able to tag the input speech frames correctly with either the overlap status or the speaker count, in order to ensure </w:t>
+      </w:r>
+      <w:r>
+        <w:t>the</w:t>
+      </w:r>
+      <w:r>
+        <w:t xml:space="preserve"> training convergence</w:t>
+      </w:r>
+      <w:r>
+        <w:t xml:space="preserve">. This fact is demonstrated by </w:t>
+      </w:r>
+      <w:r>
+        <w:t xml:space="preserve">more accurate </w:t>
+      </w:r>
+      <w:r>
+        <w:t>overlapped speech detection presented in [10] and [16]</w:t>
+      </w:r>
+      <w:r>
+        <w:t>. References [22], [55] and [57] also use artificial mixtures,</w:t>
+      </w:r>
+      <w:r>
+        <w:t xml:space="preserve"> and therefore, </w:t>
+      </w:r>
+      <w:r>
+        <w:t xml:space="preserve">we decided to </w:t>
+      </w:r>
+      <w:r>
+        <w:t>do the same.</w:t>
+      </w:r>
+      <w:r>
+        <w:t xml:space="preserve"> </w:t>
+      </w:r>
+      <w:r>
+        <w:t>This</w:t>
+      </w:r>
+      <w:r>
+        <w:t xml:space="preserve"> enables the possibility of</w:t>
+      </w:r>
+      <w:r>
+        <w:t xml:space="preserve"> creat</w:t>
+      </w:r>
+      <w:r>
+        <w:t>ing</w:t>
+      </w:r>
+      <w:r>
+        <w:t xml:space="preserve"> a huge number of input samples for training the model.</w:t>
       </w:r>
     </w:p>
     <w:p>
@@ -3226,40 +3450,67 @@
       </w:pPr>
       <w:r>
         <w:tab/>
-        <w:t xml:space="preserve">There were two options for </w:t>
-      </w:r>
-      <w:r>
-        <w:t>building</w:t>
-      </w:r>
-      <w:r>
-        <w:t xml:space="preserve"> the</w:t>
-      </w:r>
-      <w:r>
-        <w:t xml:space="preserve"> input</w:t>
-      </w:r>
-      <w:r>
-        <w:t xml:space="preserve"> dataset: one was finding a corpus of recordings where human volunteers were actually talking simultaneously while being recorded, and the other one was to create a set of artificial mixtures. The first option was satisfied by the AMI Corpus, presented in [27], and used in [9], [17] and [18] to create a model designed to detect overlapped speech. We explored AMI Corpus but we had to apply blind source separation algorithms in order to extract the </w:t>
-      </w:r>
-      <w:r>
-        <w:t xml:space="preserve">active periods for each speaker and the results were not satisfactory. </w:t>
-      </w:r>
-      <w:r>
-        <w:t>The</w:t>
-      </w:r>
-      <w:r>
-        <w:t xml:space="preserve">re was too much interference caused by </w:t>
-      </w:r>
-      <w:r>
-        <w:t xml:space="preserve">other </w:t>
-      </w:r>
-      <w:r>
-        <w:t>voices</w:t>
-      </w:r>
-      <w:r>
-        <w:t xml:space="preserve"> farther away</w:t>
-      </w:r>
-      <w:r>
-        <w:t>, to the target speaker’s microphone.</w:t>
+        <w:t xml:space="preserve">Figure </w:t>
+      </w:r>
+      <w:r>
+        <w:t>4</w:t>
+      </w:r>
+      <w:r>
+        <w:t xml:space="preserve"> describes </w:t>
+      </w:r>
+      <w:r>
+        <w:t>the mixing process</w:t>
+      </w:r>
+      <w:r>
+        <w:t>.</w:t>
+      </w:r>
+      <w:r>
+        <w:t xml:space="preserve"> T</w:t>
+      </w:r>
+      <w:r>
+        <w:t>he</w:t>
+      </w:r>
+      <w:r>
+        <w:t xml:space="preserve"> main</w:t>
+      </w:r>
+      <w:r>
+        <w:t xml:space="preserve"> idea is that no frames with a partially active speaker were used to create </w:t>
+      </w:r>
+      <w:r>
+        <w:t>a mixture</w:t>
+      </w:r>
+      <w:r>
+        <w:t xml:space="preserve">. </w:t>
+      </w:r>
+      <w:r>
+        <w:t>We labeled the frame with either the speaker count or with the overlap status</w:t>
+      </w:r>
+      <w:r>
+        <w:t xml:space="preserve">. </w:t>
+      </w:r>
+      <w:r>
+        <w:t>In order to detect the active periods of</w:t>
+      </w:r>
+      <w:r>
+        <w:t xml:space="preserve"> speech</w:t>
+      </w:r>
+      <w:r>
+        <w:t>,</w:t>
+      </w:r>
+      <w:r>
+        <w:t xml:space="preserve"> we down-sampled the signal from 44.1kHz to 16 kHz and</w:t>
+      </w:r>
+      <w:r>
+        <w:t xml:space="preserve"> we used </w:t>
+      </w:r>
+      <w:r>
+        <w:t>the Voicebox collection of scripts illustrated in [30]</w:t>
+      </w:r>
+      <w:r>
+        <w:t>, which implements a voice activity detector (VAD), based on the work presented in [31], [32], [33].</w:t>
+      </w:r>
+      <w:r>
+        <w:t xml:space="preserve"> When combining sources, a normalization was applied to avoid clipping effects.</w:t>
       </w:r>
     </w:p>
     <w:p>
@@ -3268,130 +3519,19 @@
         <w:jc w:val="both"/>
       </w:pPr>
       <w:r>
-        <w:t xml:space="preserve">It is critically important to be able to tag the input speech frames correctly with either the overlap status or the speaker count, in order to ensure </w:t>
-      </w:r>
-      <w:r>
-        <w:t>the</w:t>
-      </w:r>
-      <w:r>
-        <w:t xml:space="preserve"> training convergence</w:t>
-      </w:r>
-      <w:r>
-        <w:t xml:space="preserve">. This fact is demonstrated by </w:t>
-      </w:r>
-      <w:r>
-        <w:t xml:space="preserve">more accurate </w:t>
-      </w:r>
-      <w:r>
-        <w:t>overlapped speech detection presented in [10] and [16]</w:t>
-      </w:r>
-      <w:r>
-        <w:t>. References [22], [55] and [57] also use artificial mixtures,</w:t>
-      </w:r>
-      <w:r>
-        <w:t xml:space="preserve"> and therefore, </w:t>
-      </w:r>
-      <w:r>
-        <w:t xml:space="preserve">we decided to </w:t>
-      </w:r>
-      <w:r>
-        <w:t>do the same.</w:t>
-      </w:r>
-      <w:r>
-        <w:t xml:space="preserve"> </w:t>
-      </w:r>
-      <w:r>
-        <w:t>This</w:t>
-      </w:r>
-      <w:r>
-        <w:t xml:space="preserve"> enables the possibility of</w:t>
-      </w:r>
-      <w:r>
-        <w:t xml:space="preserve"> creat</w:t>
-      </w:r>
-      <w:r>
-        <w:t>ing</w:t>
-      </w:r>
-      <w:r>
-        <w:t xml:space="preserve"> a huge number of input samples for training the model.</w:t>
-      </w:r>
-    </w:p>
-    <w:p>
-      <w:pPr>
-        <w:jc w:val="both"/>
-      </w:pPr>
-      <w:r>
-        <w:tab/>
-        <w:t xml:space="preserve">Figure 6 describes </w:t>
-      </w:r>
-      <w:r>
-        <w:t>the mixing process</w:t>
-      </w:r>
-      <w:r>
-        <w:t>.</w:t>
-      </w:r>
-      <w:r>
-        <w:t xml:space="preserve"> T</w:t>
-      </w:r>
-      <w:r>
-        <w:t>he</w:t>
-      </w:r>
-      <w:r>
-        <w:t xml:space="preserve"> main</w:t>
-      </w:r>
-      <w:r>
-        <w:t xml:space="preserve"> idea is that no frames with a partially active speaker were used to create </w:t>
-      </w:r>
-      <w:r>
-        <w:t>a mixture</w:t>
-      </w:r>
-      <w:r>
-        <w:t xml:space="preserve">. </w:t>
-      </w:r>
-      <w:r>
-        <w:t>We labeled the frame with either the speaker count or with the overlap status</w:t>
-      </w:r>
-      <w:r>
-        <w:t xml:space="preserve">. </w:t>
-      </w:r>
-      <w:r>
-        <w:t>In order to detect the active periods of</w:t>
-      </w:r>
-      <w:r>
-        <w:t xml:space="preserve"> speech</w:t>
-      </w:r>
-      <w:r>
-        <w:t>,</w:t>
-      </w:r>
-      <w:r>
-        <w:t xml:space="preserve"> we down-sampled the signal from 44.1kHz to 16 kHz and</w:t>
-      </w:r>
-      <w:r>
-        <w:t xml:space="preserve"> we used </w:t>
-      </w:r>
-      <w:r>
-        <w:t>the Voicebox collection of scripts illustrated in [30]</w:t>
-      </w:r>
-      <w:r>
-        <w:t>, which implements a voice activity detector (VAD), based on the work presented in [31], [32], [33].</w:t>
-      </w:r>
-      <w:r>
-        <w:t xml:space="preserve"> When combining sources, a normalization was applied to avoid clipping effects.</w:t>
-      </w:r>
-    </w:p>
-    <w:p>
-      <w:pPr>
-        <w:ind w:firstLine="202"/>
-        <w:jc w:val="both"/>
-      </w:pPr>
-      <w:r>
         <w:t>Our</w:t>
       </w:r>
       <w:r>
         <w:t xml:space="preserve"> mixing strategy is analogue to a case where speakers are equally </w:t>
       </w:r>
       <w:r>
-        <w:t>distanced from a single microphone, and they are in an environment with no reverberation. In future studies, we may study the impact of reverberation, by using artificial techniques for simulating a room, like in [28] and [29].</w:t>
+        <w:t>distanced from a single microphone, and they are in an environment with no reverberation.</w:t>
+      </w:r>
+      <w:r>
+        <w:t xml:space="preserve"> The same mixing approach was used for the perception studies presented in the previous section. </w:t>
+      </w:r>
+      <w:r>
+        <w:t>In future studies, we may study the impact of reverberation, by using artificial techniques for simulating a room, like in [28] and [29].</w:t>
       </w:r>
     </w:p>
     <w:p>
@@ -3482,24 +3622,6 @@
       </w:r>
       <w:r>
         <w:t xml:space="preserve"> subset for inferencing. Both subsets are produced by different groups of 40 speakers each and contain about 5 hours of speech.</w:t>
-      </w:r>
-      <w:r>
-        <w:t xml:space="preserve"> Because in previous experiments we used a different language than in the ones to be presented next, we have the opportunity to </w:t>
-      </w:r>
-      <w:r>
-        <w:t xml:space="preserve">conclude if the </w:t>
-      </w:r>
-      <w:r>
-        <w:t>l</w:t>
-      </w:r>
-      <w:r>
-        <w:t>anguage</w:t>
-      </w:r>
-      <w:r>
-        <w:t xml:space="preserve"> can influence the experiment’s outcome</w:t>
-      </w:r>
-      <w:r>
-        <w:t>.</w:t>
       </w:r>
     </w:p>
     <w:p>
@@ -3522,77 +3644,7 @@
         </w:sectPr>
       </w:pPr>
       <w:r>
-        <w:t xml:space="preserve">When creating the mixtures, we had to decide the maximum number of speakers we will count per frame. We decided to count up to 4, and the models were not trained to detect silence. </w:t>
-      </w:r>
-      <w:r>
-        <w:t xml:space="preserve">Our </w:t>
-      </w:r>
-      <w:r>
-        <w:t>model</w:t>
-      </w:r>
-      <w:r>
-        <w:t xml:space="preserve">s </w:t>
-      </w:r>
-      <w:r>
-        <w:t xml:space="preserve">will label </w:t>
-      </w:r>
-      <w:r>
-        <w:t>frames</w:t>
-      </w:r>
-      <w:r>
-        <w:t xml:space="preserve"> as belonging to one of four classes: 1, 2, 3, 4 speakers.</w:t>
-      </w:r>
-      <w:r>
-        <w:t xml:space="preserve"> We picked 4 speakers as we </w:t>
-      </w:r>
-      <w:r>
-        <w:lastRenderedPageBreak/>
-        <w:t>considered it to be a reasonable upper limit for conversational speech. Also, as the results presented in [5] - [8]</w:t>
-      </w:r>
-      <w:r>
-        <w:t xml:space="preserve"> show, and as reiterated in section II, humans find it very challenging to estimate accurately more than 3 simultaneous speakers in a single channel </w:t>
-      </w:r>
-      <w:r>
-        <w:t>audio</w:t>
-      </w:r>
-      <w:r>
-        <w:t>.</w:t>
-      </w:r>
-      <w:r>
-        <w:t xml:space="preserve"> Being able to count more than 4 sources </w:t>
-      </w:r>
-      <w:r>
-        <w:t xml:space="preserve">is probably more useful for </w:t>
-      </w:r>
-      <w:r>
-        <w:t>niche</w:t>
-      </w:r>
-      <w:r>
-        <w:t xml:space="preserve"> applications, like crowdsensing. Our ultimate goal with these experiments is to be able to improve the </w:t>
-      </w:r>
-      <w:r>
-        <w:t xml:space="preserve">robustness to multi-speaker environments for applications like </w:t>
-      </w:r>
-      <w:r>
-        <w:t>speaker diarization</w:t>
-      </w:r>
-      <w:r>
-        <w:t xml:space="preserve">, </w:t>
-      </w:r>
-      <w:r>
-        <w:t>speech recognition</w:t>
-      </w:r>
-      <w:r>
-        <w:t xml:space="preserve">, </w:t>
-      </w:r>
-      <w:r>
-        <w:t xml:space="preserve">conflict detection, in-vehicle assistance, </w:t>
-      </w:r>
-      <w:r>
-        <w:t>etc...</w:t>
-      </w:r>
-      <w:r>
-        <w:t xml:space="preserve"> </w:t>
+        <w:t>Questions regarding the necessity of counting the actual number of competing speakers in a timeframe versus just detecting overlapped speech might arise. In our opinion, the number of sources has a much greater value for speaker diarization for example. Future deep learning approaches for diarization might use the sequence of speaker counts for each frame to reduce the search space when selecting the output text per each speaker.</w:t>
       </w:r>
     </w:p>
     <w:p>
@@ -3603,10 +3655,11 @@
         <w:rPr>
           <w:noProof/>
         </w:rPr>
+        <w:lastRenderedPageBreak/>
         <w:drawing>
-          <wp:inline distT="0" distB="0" distL="0" distR="0">
-            <wp:extent cx="6591300" cy="2933700"/>
-            <wp:effectExtent l="0" t="0" r="0" b="0"/>
+          <wp:inline distT="0" distB="0" distL="0" distR="0" wp14:anchorId="21068C3F" wp14:editId="133F1BCA">
+            <wp:extent cx="6583680" cy="2930308"/>
+            <wp:effectExtent l="0" t="0" r="7620" b="3810"/>
             <wp:docPr id="8" name="Picture 2"/>
             <wp:cNvGraphicFramePr>
               <a:graphicFrameLocks xmlns:a="http://schemas.openxmlformats.org/drawingml/2006/main" noChangeAspect="1"/>
@@ -3636,7 +3689,7 @@
                   <pic:spPr bwMode="auto">
                     <a:xfrm>
                       <a:off x="0" y="0"/>
-                      <a:ext cx="6591300" cy="2933700"/>
+                      <a:ext cx="6583680" cy="2930308"/>
                     </a:xfrm>
                     <a:prstGeom prst="rect">
                       <a:avLst/>
@@ -3659,7 +3712,13 @@
         <w:jc w:val="center"/>
       </w:pPr>
       <w:r>
-        <w:t>Fig. 8. Spectrogram and speech signal envelope examples for 1, 2, 3 and 4 simultaneously active speakers</w:t>
+        <w:t xml:space="preserve">Fig. </w:t>
+      </w:r>
+      <w:r>
+        <w:t>6</w:t>
+      </w:r>
+      <w:r>
+        <w:t>. Spectrogram and speech signal envelope examples for 1, 2, 3 and 4 simultaneously active speakers</w:t>
       </w:r>
     </w:p>
     <w:p>
@@ -3670,6 +3729,933 @@
     <w:p>
       <w:pPr>
         <w:ind w:firstLine="202"/>
+        <w:jc w:val="both"/>
+        <w:sectPr>
+          <w:type w:val="continuous"/>
+          <w:pgSz w:w="12240" w:h="15840" w:code="1"/>
+          <w:pgMar w:top="1008" w:right="936" w:bottom="1008" w:left="936" w:header="432" w:footer="432" w:gutter="0"/>
+          <w:cols w:space="288"/>
+        </w:sectPr>
+      </w:pPr>
+    </w:p>
+    <w:p>
+      <w:pPr>
+        <w:ind w:firstLine="202"/>
+        <w:jc w:val="both"/>
+      </w:pPr>
+      <w:r>
+        <w:t>When creating the mixtures, we had to decide the maximum number of speakers we will count per frame. We decided to count up to 4, and the models were not trained to detect silence</w:t>
+      </w:r>
+      <w:r>
+        <w:t xml:space="preserve"> as silence will be reasonably filtered by VAD steps.</w:t>
+      </w:r>
+      <w:r>
+        <w:t xml:space="preserve"> Our models will label frames as belonging to one of four classes: 1, 2, 3, 4 speakers.</w:t>
+      </w:r>
+      <w:r>
+        <w:t xml:space="preserve"> As </w:t>
+      </w:r>
+      <w:r>
+        <w:t>the results presented in [5]</w:t>
+      </w:r>
+      <w:r>
+        <w:t>-</w:t>
+      </w:r>
+      <w:r>
+        <w:t>[8]</w:t>
+      </w:r>
+      <w:r>
+        <w:t xml:space="preserve"> show, and as </w:t>
+      </w:r>
+      <w:r>
+        <w:t>illustrated</w:t>
+      </w:r>
+      <w:r>
+        <w:t xml:space="preserve"> in </w:t>
+      </w:r>
+      <w:r>
+        <w:t>S</w:t>
+      </w:r>
+      <w:r>
+        <w:t xml:space="preserve">ection II, humans find it very challenging to estimate accurately more than 3 simultaneous speakers in a single channel </w:t>
+      </w:r>
+      <w:r>
+        <w:t>audio</w:t>
+      </w:r>
+      <w:r>
+        <w:t>.</w:t>
+      </w:r>
+      <w:r>
+        <w:t xml:space="preserve"> Being able to count more than 4 sources is probably more useful for </w:t>
+      </w:r>
+      <w:r>
+        <w:t>niche</w:t>
+      </w:r>
+      <w:r>
+        <w:t xml:space="preserve"> applications, like</w:t>
+      </w:r>
+      <w:r>
+        <w:t xml:space="preserve"> </w:t>
+      </w:r>
+      <w:r>
+        <w:t xml:space="preserve">crowdsensing. Our ultimate goal with these experiments is to be able to improve the </w:t>
+      </w:r>
+      <w:r>
+        <w:t xml:space="preserve">robustness to multi-speaker environments for applications like </w:t>
+      </w:r>
+      <w:r>
+        <w:t>speaker diarization</w:t>
+      </w:r>
+      <w:r>
+        <w:t xml:space="preserve">, </w:t>
+      </w:r>
+      <w:r>
+        <w:t xml:space="preserve">conflict detection, in-vehicle assistance, </w:t>
+      </w:r>
+      <w:r>
+        <w:t>etc...</w:t>
+      </w:r>
+      <w:r>
+        <w:t xml:space="preserve"> </w:t>
+      </w:r>
+    </w:p>
+    <w:p>
+      <w:pPr>
+        <w:ind w:firstLine="202"/>
+        <w:jc w:val="both"/>
+      </w:pPr>
+      <w:r>
+        <w:t>Selecting the maximum and the minimum frame duration</w:t>
+      </w:r>
+      <w:r>
+        <w:t xml:space="preserve">s for which we want to optimize the models were also interesting decisions. </w:t>
+      </w:r>
+      <w:r>
+        <w:t xml:space="preserve">A longer frame length has higher chance of containing more than one word so therefore a silence period will “pollute” the frame. The histogram from </w:t>
+      </w:r>
+      <w:r>
+        <w:t xml:space="preserve">Fig. </w:t>
+      </w:r>
+      <w:r>
+        <w:t>5</w:t>
+      </w:r>
+      <w:r>
+        <w:t xml:space="preserve"> was computed on </w:t>
+      </w:r>
+      <w:r>
+        <w:rPr>
+          <w:i/>
+        </w:rPr>
+        <w:t>Librispeech test-clean</w:t>
+      </w:r>
+      <w:r>
+        <w:t xml:space="preserve"> and </w:t>
+      </w:r>
+      <w:r>
+        <w:t>counts the number of continuous speech segments of each length. As we can see, the probability of encountering a segment where a speaker is continuously active more than 2 seconds is small. The main majority of segments is less than one second. Fig</w:t>
+      </w:r>
+      <w:r>
+        <w:t>.</w:t>
+      </w:r>
+      <w:r>
+        <w:t xml:space="preserve"> </w:t>
+      </w:r>
+      <w:r>
+        <w:t>5</w:t>
+      </w:r>
+      <w:r>
+        <w:t xml:space="preserve"> findings are perfectly in line with the study presented</w:t>
+      </w:r>
+      <w:r>
+        <w:t xml:space="preserve"> in [35]</w:t>
+      </w:r>
+      <w:r>
+        <w:t>.</w:t>
+      </w:r>
+      <w:r>
+        <w:t xml:space="preserve"> In addition,</w:t>
+      </w:r>
+      <w:r>
+        <w:t xml:space="preserve"> taking into account</w:t>
+      </w:r>
+      <w:r>
+        <w:t xml:space="preserve"> that having to analyze frames longer than 1 second would make our method less appealing for latency critical applications, we decided to optimize the models for frame lengths up to one second.</w:t>
+      </w:r>
+      <w:r>
+        <w:t xml:space="preserve"> </w:t>
+      </w:r>
+      <w:r>
+        <w:t>When selecting the lower limit, we want to be able to accurately count speakers for frames as short as possible, but this limit is given by the quantity of information stored in the signal window. In [19], we were able to detect overlapped speech for frames as short as 25 milliseconds so we kept the same limit for speaker counting.</w:t>
+      </w:r>
+    </w:p>
+    <w:p>
+      <w:pPr>
+        <w:ind w:firstLine="202"/>
+        <w:jc w:val="both"/>
+      </w:pPr>
+      <w:r>
+        <w:t>The inference performance of the deep-learning based competing speaker counting can be compared with the results presented in Section II-D. The common frame durations are 500 and 1000 milliseconds.</w:t>
+      </w:r>
+    </w:p>
+    <w:p>
+      <w:pPr>
+        <w:pStyle w:val="Heading1"/>
+        <w:spacing w:before="0"/>
+      </w:pPr>
+      <w:r>
+        <w:t>Feature set selection</w:t>
+      </w:r>
+    </w:p>
+    <w:p>
+      <w:pPr>
+        <w:jc w:val="both"/>
+      </w:pPr>
+      <w:r>
+        <w:t>Speech analysis applications using deep-learning</w:t>
+      </w:r>
+      <w:r>
+        <w:t xml:space="preserve"> still generally rely on some feature extraction steps. We can speculate that this is caused by the nature of the speech signal which can </w:t>
+      </w:r>
+      <w:r>
+        <w:t>determine</w:t>
+      </w:r>
+      <w:r>
+        <w:t xml:space="preserve"> frequent convergence to local minima during training. In addition</w:t>
+      </w:r>
+      <w:r>
+        <w:t>,</w:t>
+      </w:r>
+      <w:r>
+        <w:t xml:space="preserve"> speech signals are often described as being</w:t>
+      </w:r>
+      <w:r>
+        <w:t xml:space="preserve"> quasi-periodic [36]</w:t>
+      </w:r>
+      <w:r>
+        <w:t xml:space="preserve">, </w:t>
+      </w:r>
+      <w:r>
+        <w:t>[37]</w:t>
+      </w:r>
+      <w:r>
+        <w:t>, and this property can add redundant data to the input samples, increasing unnecessarily the model size, thus leading to comput</w:t>
+      </w:r>
+      <w:r>
+        <w:t>ing</w:t>
+      </w:r>
+      <w:r>
+        <w:t xml:space="preserve"> inefficiencies.</w:t>
+      </w:r>
+      <w:r>
+        <w:t xml:space="preserve"> </w:t>
+      </w:r>
+      <w:r>
+        <w:t>Next,</w:t>
+      </w:r>
+      <w:r>
+        <w:t xml:space="preserve"> we will describe some of the features we </w:t>
+      </w:r>
+      <w:r>
+        <w:t>explored</w:t>
+      </w:r>
+      <w:r>
+        <w:t xml:space="preserve"> for the experiments and the intuition behind the selection decision.</w:t>
+      </w:r>
+    </w:p>
+    <w:p>
+      <w:pPr>
+        <w:pStyle w:val="ListBullet"/>
+        <w:numPr>
+          <w:ilvl w:val="0"/>
+          <w:numId w:val="0"/>
+        </w:numPr>
+        <w:jc w:val="both"/>
+      </w:pPr>
+    </w:p>
+    <w:p>
+      <w:pPr>
+        <w:pStyle w:val="ListBullet"/>
+        <w:jc w:val="both"/>
+      </w:pPr>
+      <w:r>
+        <w:rPr>
+          <w:i/>
+        </w:rPr>
+        <w:t>Signal envelope</w:t>
+      </w:r>
+      <w:r>
+        <w:rPr>
+          <w:i/>
+        </w:rPr>
+        <w:t xml:space="preserve"> computed with Hilbert transform</w:t>
+      </w:r>
+      <w:r>
+        <w:t xml:space="preserve"> – </w:t>
+      </w:r>
+      <w:r>
+        <w:t xml:space="preserve">The intuition behind this feature is that as the number of active speakers grows, the envelope of the signal will show more frequent local minima and maxima due to the combining of single speaker signals. In </w:t>
+      </w:r>
+      <w:r>
+        <w:t>Fig.</w:t>
+      </w:r>
+      <w:r>
+        <w:t xml:space="preserve"> </w:t>
+      </w:r>
+      <w:r>
+        <w:t>6</w:t>
+      </w:r>
+      <w:r>
+        <w:t xml:space="preserve">, the set of waveforms in the bottom row represents the envelope of recordings for 1 to 4 competing speakers. </w:t>
+      </w:r>
+      <w:r>
+        <w:t xml:space="preserve">Our </w:t>
+      </w:r>
+      <w:r>
+        <w:t>assumption</w:t>
+      </w:r>
+      <w:r>
+        <w:t xml:space="preserve"> seems to be reflected, with the waveforms corresponding to 1, 2 or 3 speakers showing clearly an increase in the number of local minima or maxima, </w:t>
+      </w:r>
+      <w:r>
+        <w:t>However, the</w:t>
+      </w:r>
+      <w:r>
+        <w:t xml:space="preserve"> envelopes</w:t>
+      </w:r>
+      <w:r>
+        <w:t>’</w:t>
+      </w:r>
+      <w:r>
+        <w:t xml:space="preserve"> feature differences</w:t>
+      </w:r>
+      <w:r>
+        <w:t xml:space="preserve"> for 3 and 4</w:t>
+      </w:r>
+      <w:r>
+        <w:t xml:space="preserve"> speakers</w:t>
+      </w:r>
+      <w:r>
+        <w:t xml:space="preserve"> </w:t>
+      </w:r>
+      <w:r>
+        <w:t>are</w:t>
+      </w:r>
+      <w:r>
+        <w:t xml:space="preserve"> hard to</w:t>
+      </w:r>
+      <w:r>
+        <w:t xml:space="preserve"> </w:t>
+      </w:r>
+      <w:r>
+        <w:t>observe</w:t>
+      </w:r>
+      <w:r>
+        <w:t>.</w:t>
+      </w:r>
+    </w:p>
+    <w:p>
+      <w:pPr>
+        <w:pStyle w:val="ListBullet"/>
+        <w:numPr>
+          <w:ilvl w:val="0"/>
+          <w:numId w:val="0"/>
+        </w:numPr>
+        <w:jc w:val="both"/>
+      </w:pPr>
+    </w:p>
+    <w:p>
+      <w:pPr>
+        <w:pStyle w:val="ListBullet"/>
+        <w:jc w:val="both"/>
+      </w:pPr>
+      <w:r>
+        <w:rPr>
+          <w:i/>
+        </w:rPr>
+        <w:t>Histogram of speech signal</w:t>
+      </w:r>
+      <w:r>
+        <w:t xml:space="preserve"> – The </w:t>
+      </w:r>
+      <w:r>
+        <w:t>hypothesis</w:t>
+      </w:r>
+      <w:r>
+        <w:t xml:space="preserve"> behind selecting this </w:t>
+      </w:r>
+      <w:r>
+        <w:t>feature</w:t>
+      </w:r>
+      <w:r>
+        <w:t xml:space="preserve"> is that a mixture with 2 or more competing speakers is likely to </w:t>
+      </w:r>
+      <w:r>
+        <w:t>have more frequent regions of high power</w:t>
+      </w:r>
+      <w:r>
+        <w:t>. Also, this is a relatively small feature because we selected only 50 bins for the power levels.</w:t>
+      </w:r>
+    </w:p>
+    <w:p>
+      <w:pPr>
+        <w:pStyle w:val="ListParagraph"/>
+      </w:pPr>
+    </w:p>
+    <w:p>
+      <w:pPr>
+        <w:pStyle w:val="ListBullet"/>
+        <w:jc w:val="both"/>
+      </w:pPr>
+      <w:r>
+        <w:rPr>
+          <w:i/>
+        </w:rPr>
+        <w:t>Frequency spectrum</w:t>
+      </w:r>
+      <w:r>
+        <w:t xml:space="preserve"> – We considered the frequency spectrum as an input feature because we believed that when multiple voice sources are active simultaneously, we would observe more spectral components of high power than compared with a single active speaker recording. We analyzed the frequency spectrum from 0 to 4000 Hz without limiting the number of FFT points.</w:t>
+      </w:r>
+    </w:p>
+    <w:p>
+      <w:pPr>
+        <w:pStyle w:val="ListBullet"/>
+        <w:jc w:val="both"/>
+      </w:pPr>
+      <w:r>
+        <w:rPr>
+          <w:i/>
+        </w:rPr>
+        <w:lastRenderedPageBreak/>
+        <w:t>Time-frequency spectrum</w:t>
+      </w:r>
+      <w:r>
+        <w:t xml:space="preserve"> –</w:t>
+      </w:r>
+      <w:r>
+        <w:t xml:space="preserve"> The spectrogram</w:t>
+      </w:r>
+      <w:r>
+        <w:t xml:space="preserve"> continues to be </w:t>
+      </w:r>
+      <w:r>
+        <w:t>a very popular f</w:t>
+      </w:r>
+      <w:r>
+        <w:t>eature in machine learning based speech analysis</w:t>
+      </w:r>
+      <w:r>
+        <w:t xml:space="preserve"> </w:t>
+      </w:r>
+      <w:r>
+        <w:t>applications</w:t>
+      </w:r>
+      <w:r>
+        <w:t xml:space="preserve"> [39]</w:t>
+      </w:r>
+      <w:r>
+        <w:t xml:space="preserve">, </w:t>
+      </w:r>
+      <w:r>
+        <w:t>[40]</w:t>
+      </w:r>
+      <w:r>
+        <w:t>, [42]</w:t>
+      </w:r>
+      <w:r>
+        <w:t xml:space="preserve">, </w:t>
+      </w:r>
+      <w:r>
+        <w:t>[43]</w:t>
+      </w:r>
+      <w:r>
+        <w:t>, [55]</w:t>
+      </w:r>
+      <w:r>
+        <w:t>.</w:t>
+      </w:r>
+      <w:r>
+        <w:t xml:space="preserve"> In [39], </w:t>
+      </w:r>
+      <w:r>
+        <w:t xml:space="preserve">the </w:t>
+      </w:r>
+      <w:r>
+        <w:t>spectrogram is used on a frame by frame basis by feeding it to the model, while in [40]</w:t>
+      </w:r>
+      <w:r>
+        <w:t xml:space="preserve"> and [55]</w:t>
+      </w:r>
+      <w:r>
+        <w:t xml:space="preserve">, the spectrogram of a signal is used as an image. </w:t>
+      </w:r>
+      <w:r>
+        <w:t>As also speculated in [55],</w:t>
+      </w:r>
+      <w:r>
+        <w:t xml:space="preserve"> </w:t>
+      </w:r>
+      <w:r>
+        <w:t>as speaker count grows, the spectrogram becomes denser and converges more to an image representing noise. However</w:t>
+      </w:r>
+      <w:r>
+        <w:t>,</w:t>
+      </w:r>
+      <w:r>
+        <w:t xml:space="preserve"> we learned that this property is not always visible when representing the time-frequency spectrum as an image, as we </w:t>
+      </w:r>
+      <w:r>
+        <w:t xml:space="preserve">can </w:t>
+      </w:r>
+      <w:r>
+        <w:t>examine</w:t>
+      </w:r>
+      <w:r>
+        <w:t xml:space="preserve"> in</w:t>
+      </w:r>
+      <w:r>
+        <w:t xml:space="preserve"> Fig. </w:t>
+      </w:r>
+      <w:r>
+        <w:t>6</w:t>
+      </w:r>
+      <w:r>
+        <w:t xml:space="preserve">. We can see that for </w:t>
+      </w:r>
+      <w:r>
+        <w:t>one</w:t>
+      </w:r>
+      <w:r>
+        <w:t xml:space="preserve"> and </w:t>
+      </w:r>
+      <w:r>
+        <w:t>two</w:t>
+      </w:r>
+      <w:r>
+        <w:t xml:space="preserve"> speakers, there appear to be </w:t>
+      </w:r>
+      <w:r>
+        <w:t>slightly more darker regions, but we cannot observe a clear pattern for three and four competing speakers.</w:t>
+      </w:r>
+      <w:r>
+        <w:t xml:space="preserve"> For overlapped speech detection, subtle differences caused by speaker count do not pose such a difficult challenge as exemplified in [55].</w:t>
+      </w:r>
+      <w:r>
+        <w:t xml:space="preserve"> Still, even if the spectrogram loses phase information compared to raw signal, it provides a high amount of information. In some cases, where the analysis duration is small, we experimented replacing the spectrogram with just the frequency spectrum and we observed no significant accuracy differences.</w:t>
+      </w:r>
+    </w:p>
+    <w:p>
+      <w:pPr>
+        <w:pStyle w:val="ListParagraph"/>
+      </w:pPr>
+    </w:p>
+    <w:p>
+      <w:pPr>
+        <w:pStyle w:val="ListBullet"/>
+        <w:jc w:val="both"/>
+      </w:pPr>
+      <w:r>
+        <w:rPr>
+          <w:i/>
+        </w:rPr>
+        <w:t>MFCC</w:t>
+      </w:r>
+      <w:r>
+        <w:t xml:space="preserve"> –</w:t>
+      </w:r>
+      <w:r>
+        <w:t xml:space="preserve"> From their introduction in [41], </w:t>
+      </w:r>
+      <w:r>
+        <w:t>M</w:t>
+      </w:r>
+      <w:r>
+        <w:t>el-</w:t>
+      </w:r>
+      <w:r>
+        <w:t>F</w:t>
+      </w:r>
+      <w:r>
+        <w:t xml:space="preserve">requency </w:t>
+      </w:r>
+      <w:r>
+        <w:t>C</w:t>
+      </w:r>
+      <w:r>
+        <w:t xml:space="preserve">epstral </w:t>
+      </w:r>
+      <w:r>
+        <w:t>C</w:t>
+      </w:r>
+      <w:r>
+        <w:t>oefficients</w:t>
+      </w:r>
+      <w:r>
+        <w:t xml:space="preserve"> (MFCC)</w:t>
+      </w:r>
+      <w:r>
+        <w:t xml:space="preserve"> have been the norm in speech processing systems.</w:t>
+      </w:r>
+      <w:r>
+        <w:t xml:space="preserve"> Even though challenges to this status-quo appear in</w:t>
+      </w:r>
+      <w:r>
+        <w:t xml:space="preserve"> several studies like</w:t>
+      </w:r>
+      <w:r>
+        <w:t xml:space="preserve"> [44] and [45], MFCC used as feature vectors </w:t>
+      </w:r>
+      <w:r>
+        <w:t>are still shown to</w:t>
+      </w:r>
+      <w:r>
+        <w:t xml:space="preserve"> provide slightly better word error rate (WER) compared to when using raw signal as feature set.</w:t>
+      </w:r>
+      <w:r>
+        <w:t xml:space="preserve"> In the current paper, we explore using the MFCC for long analysis durations, where using the spectrogram would generate a very high number of input features, increasing the model size exponentially. While we noticed that for shorter durations</w:t>
+      </w:r>
+      <w:r>
+        <w:t>,</w:t>
+      </w:r>
+      <w:r>
+        <w:t xml:space="preserve"> </w:t>
+      </w:r>
+      <w:r>
+        <w:t>spectrogram-based</w:t>
+      </w:r>
+      <w:r>
+        <w:t xml:space="preserve"> models yield slightly higher accuracy, the difference is not impressive compared to MFCC based models.</w:t>
+      </w:r>
+    </w:p>
+    <w:p>
+      <w:pPr>
+        <w:pStyle w:val="ListBullet"/>
+        <w:numPr>
+          <w:ilvl w:val="0"/>
+          <w:numId w:val="0"/>
+        </w:numPr>
+        <w:jc w:val="both"/>
+      </w:pPr>
+    </w:p>
+    <w:p>
+      <w:pPr>
+        <w:pStyle w:val="ListBullet"/>
+        <w:numPr>
+          <w:ilvl w:val="0"/>
+          <w:numId w:val="0"/>
+        </w:numPr>
+        <w:jc w:val="both"/>
+      </w:pPr>
+      <w:r>
+        <w:t>We explored also other feature sets like</w:t>
+      </w:r>
+      <w:r>
+        <w:t xml:space="preserve"> the raw unprocessed voice signal,</w:t>
+      </w:r>
+      <w:r>
+        <w:t xml:space="preserve"> auto-regressive (AR) model coefficients or perceptual linear prediction (PLP) cepstral coefficients, but our results show that they do not improve the accuracy and add computational costs.</w:t>
+      </w:r>
+      <w:r>
+        <w:t xml:space="preserve"> </w:t>
+      </w:r>
+      <w:r>
+        <w:t>This is why the statistics presented in the following paragraphs are obtained by training our models using various combinations of the mentioned feature sets.</w:t>
+      </w:r>
+      <w:r>
+        <w:t xml:space="preserve"> In cases where input frames are very short, we expand the input features by adding their squared values or combinations between various components – for example in [19], when we used this strategy for 25 milliseconds frames.</w:t>
+      </w:r>
+    </w:p>
+    <w:p>
+      <w:pPr>
+        <w:pStyle w:val="Heading1"/>
+      </w:pPr>
+      <w:r>
+        <w:t>Model architectures</w:t>
+      </w:r>
+    </w:p>
+    <w:p>
+      <w:pPr>
+        <w:jc w:val="both"/>
+      </w:pPr>
+      <w:r>
+        <w:t xml:space="preserve">When deciding on the model architecture, we were guided by the belief that if </w:t>
+      </w:r>
+      <w:r>
+        <w:t>we are</w:t>
+      </w:r>
+      <w:r>
+        <w:t xml:space="preserve"> correct when selecting the type of neural network, a large model trained with sufficient data will yield good accuracy. Given the number of hyperparameters that can be explored when designing a neural network, </w:t>
+      </w:r>
+      <w:r>
+        <w:t xml:space="preserve">and </w:t>
+      </w:r>
+      <w:r>
+        <w:t>that can spawn thousands of combination</w:t>
+      </w:r>
+      <w:r>
+        <w:t>s</w:t>
+      </w:r>
+      <w:r>
+        <w:t>, prior work and intuition played an important role in defining the model.</w:t>
+      </w:r>
+    </w:p>
+    <w:p>
+      <w:pPr>
+        <w:pStyle w:val="Heading2"/>
+      </w:pPr>
+      <w:r>
+        <w:t>CNN or LSTM?</w:t>
+      </w:r>
+    </w:p>
+    <w:p>
+      <w:pPr>
+        <w:jc w:val="both"/>
+      </w:pPr>
+      <w:r>
+        <w:tab/>
+        <w:t>We considered that traditional machine learning techniques like support vector machines (SVM), hidden Markov models (HMM), k-means clustering, self-organizing maps (SOM) and even multi-layer perceptron models (MLP) do not have the required structure complexity to model the relationship between the features in the input</w:t>
+      </w:r>
+      <w:r>
+        <w:t xml:space="preserve"> data</w:t>
+      </w:r>
+      <w:r>
+        <w:t xml:space="preserve"> in order to produced high accuracy. Therefore, the main decision was whether to use a convolutional neural network (CNN) or a recurrent neural network (RNN).</w:t>
+      </w:r>
+    </w:p>
+    <w:p>
+      <w:pPr>
+        <w:jc w:val="both"/>
+      </w:pPr>
+      <w:r>
+        <w:tab/>
+        <w:t>Convolutional neural networks were conceptualized for more than 20 years, for example in [46], but they gained traction among researchers in the last years, especially due to the increase in comput</w:t>
+      </w:r>
+      <w:r>
+        <w:t>e resources, which followed</w:t>
+      </w:r>
+      <w:r>
+        <w:t xml:space="preserve"> and at some points even outpaced</w:t>
+      </w:r>
+      <w:r>
+        <w:t xml:space="preserve"> Moore’s Law</w:t>
+      </w:r>
+      <w:r>
+        <w:t xml:space="preserve"> [47]</w:t>
+      </w:r>
+      <w:r>
+        <w:t>.</w:t>
+      </w:r>
+      <w:r>
+        <w:t xml:space="preserve"> In speech recognition systems they were used successfully in research like </w:t>
+      </w:r>
+      <w:r>
+        <w:t xml:space="preserve">[43], </w:t>
+      </w:r>
+      <w:r>
+        <w:t>[48] and [49]. In [19]</w:t>
+      </w:r>
+      <w:r>
+        <w:t xml:space="preserve"> and [55]</w:t>
+      </w:r>
+      <w:r>
+        <w:t xml:space="preserve"> CNN’s</w:t>
+      </w:r>
+      <w:r>
+        <w:t xml:space="preserve"> are used</w:t>
+      </w:r>
+      <w:r>
+        <w:t xml:space="preserve"> for detecting overlapped speech and in [38] a novel CNN architecture is proposed for speaker recognition.</w:t>
+      </w:r>
+      <w:r>
+        <w:t xml:space="preserve"> Even though CNN’s are extremely powerful for image analysis applications, we can see there are important good results that demonstrate their usefulness in </w:t>
+      </w:r>
+      <w:r>
+        <w:t>speech-based</w:t>
+      </w:r>
+      <w:r>
+        <w:t xml:space="preserve"> systems.</w:t>
+      </w:r>
+    </w:p>
+    <w:p>
+      <w:pPr>
+        <w:jc w:val="both"/>
+      </w:pPr>
+      <w:r>
+        <w:tab/>
+        <w:t xml:space="preserve">A subclass of RNN’s, </w:t>
+      </w:r>
+      <w:r>
+        <w:t>L</w:t>
+      </w:r>
+      <w:r>
+        <w:t>ong-</w:t>
+      </w:r>
+      <w:r>
+        <w:t>S</w:t>
+      </w:r>
+      <w:r>
+        <w:t xml:space="preserve">hort </w:t>
+      </w:r>
+      <w:r>
+        <w:t>T</w:t>
+      </w:r>
+      <w:r>
+        <w:t xml:space="preserve">erm </w:t>
+      </w:r>
+      <w:r>
+        <w:t>M</w:t>
+      </w:r>
+      <w:r>
+        <w:t xml:space="preserve">emory networks, were successfully used in the last few years for </w:t>
+      </w:r>
+      <w:r>
+        <w:t>sequence modeling</w:t>
+      </w:r>
+      <w:r>
+        <w:t xml:space="preserve"> where there is a correlation between elements in </w:t>
+      </w:r>
+      <w:r>
+        <w:t>the sequence</w:t>
+      </w:r>
+      <w:r>
+        <w:t xml:space="preserve">, like speech recognition or natural language processing. Even though they gained attention lately, the concept is also at least 20 years old, and one of the first cited papers is [23]. According to [50], RNN’s are used in </w:t>
+      </w:r>
+      <w:r>
+        <w:t>well-established</w:t>
+      </w:r>
+      <w:r>
+        <w:t xml:space="preserve"> </w:t>
+      </w:r>
+      <w:r>
+        <w:t>speech recognition</w:t>
+      </w:r>
+      <w:r>
+        <w:t xml:space="preserve"> </w:t>
+      </w:r>
+      <w:r>
+        <w:t>applications like Amazon Alexa, Google’s Assistant or Apple’s Siri.</w:t>
+      </w:r>
+      <w:r>
+        <w:t xml:space="preserve"> Another powerful example of LSTM’s used in speech analysis systems is presented in [39]. Speaker counting was approached using LSTM’s in [22]</w:t>
+      </w:r>
+      <w:r>
+        <w:t xml:space="preserve"> and [57]</w:t>
+      </w:r>
+      <w:r>
+        <w:t>.</w:t>
+      </w:r>
+      <w:r>
+        <w:t xml:space="preserve"> Interestingly, even though LSTM models are considered the norm in sequence modeling, [56] challenges this assumption and demonstrates CNNs can even outperform LSTMs.</w:t>
+      </w:r>
+    </w:p>
+    <w:p>
+      <w:pPr>
+        <w:jc w:val="both"/>
+      </w:pPr>
+      <w:r>
+        <w:tab/>
+        <w:t>For speaker counting or overlapped speech detection</w:t>
+      </w:r>
+      <w:r>
+        <w:t xml:space="preserve"> on short timeframes</w:t>
+      </w:r>
+      <w:r>
+        <w:t xml:space="preserve">, we believe CNNs are </w:t>
+      </w:r>
+      <w:r>
+        <w:t>a better solution</w:t>
+      </w:r>
+      <w:r>
+        <w:t xml:space="preserve">. This is because </w:t>
+      </w:r>
+      <w:r>
+        <w:t xml:space="preserve">during conversational speech, </w:t>
+      </w:r>
+      <w:r>
+        <w:t>a speaker may become active at any time, suggesting that signal frames</w:t>
+      </w:r>
+      <w:r>
+        <w:t xml:space="preserve"> in a sequence</w:t>
+      </w:r>
+      <w:r>
+        <w:t xml:space="preserve"> should be regarded as uncorrelated.</w:t>
+      </w:r>
+      <w:r>
+        <w:t xml:space="preserve"> With longer </w:t>
+      </w:r>
+      <w:r>
+        <w:t>signal</w:t>
+      </w:r>
+      <w:r>
+        <w:t xml:space="preserve"> windows</w:t>
+      </w:r>
+      <w:r>
+        <w:t>,</w:t>
+      </w:r>
+      <w:r>
+        <w:t xml:space="preserve"> the correlation</w:t>
+      </w:r>
+      <w:r>
+        <w:t xml:space="preserve"> between</w:t>
+      </w:r>
+      <w:r>
+        <w:t xml:space="preserve"> timeframes in </w:t>
+      </w:r>
+      <w:r>
+        <w:t>the</w:t>
+      </w:r>
+      <w:r>
+        <w:t xml:space="preserve"> sequence may be higher</w:t>
+      </w:r>
+      <w:r>
+        <w:t xml:space="preserve">, which </w:t>
+      </w:r>
+      <w:r>
+        <w:t>justifies</w:t>
+      </w:r>
+      <w:r>
+        <w:t xml:space="preserve"> the usage of LSTMs, like in [22]</w:t>
+      </w:r>
+      <w:r>
+        <w:t xml:space="preserve"> and [55]</w:t>
+      </w:r>
+      <w:r>
+        <w:t>,</w:t>
+      </w:r>
+      <w:r>
+        <w:t xml:space="preserve"> where 5 seconds frames are used.</w:t>
+      </w:r>
+      <w:r>
+        <w:t xml:space="preserve"> </w:t>
+      </w:r>
+      <w:r>
+        <w:t xml:space="preserve">In addition, we obtained encouraging results for overlapped speech detection with CNNs in [19] and </w:t>
+      </w:r>
+      <w:r>
+        <w:t>a</w:t>
+      </w:r>
+      <w:r>
+        <w:t xml:space="preserve"> year later</w:t>
+      </w:r>
+      <w:r>
+        <w:t>,</w:t>
+      </w:r>
+      <w:r>
+        <w:t xml:space="preserve"> [55] presented another CNN based approach for the same task</w:t>
+      </w:r>
+      <w:r>
+        <w:t xml:space="preserve"> with promising results.</w:t>
+      </w:r>
+    </w:p>
+    <w:p>
+      <w:pPr>
+        <w:pStyle w:val="Heading2"/>
+      </w:pPr>
+      <w:r>
+        <w:t>Speaker counting CNN architecture</w:t>
+      </w:r>
+    </w:p>
+    <w:p>
+      <w:pPr>
         <w:jc w:val="both"/>
         <w:sectPr>
           <w:type w:val="continuous"/>
@@ -3678,851 +4664,38 @@
           <w:cols w:num="2" w:space="288"/>
         </w:sectPr>
       </w:pPr>
-    </w:p>
-    <w:p>
-      <w:pPr>
-        <w:ind w:firstLine="202"/>
-        <w:jc w:val="both"/>
-      </w:pPr>
-      <w:r>
-        <w:t>Selecting the maximum and the minimum frame duration</w:t>
-      </w:r>
-      <w:r>
-        <w:t xml:space="preserve">s for which we want to optimize the models were also interesting decisions. </w:t>
-      </w:r>
-      <w:r>
-        <w:t xml:space="preserve">A longer frame length has higher chance of containing more than one word so therefore a silence period will “pollute” the frame. The histogram from </w:t>
-      </w:r>
-      <w:r>
-        <w:t xml:space="preserve">Fig. </w:t>
-      </w:r>
-      <w:r>
-        <w:t xml:space="preserve">7 was computed on </w:t>
-      </w:r>
-      <w:r>
-        <w:rPr>
-          <w:i/>
-        </w:rPr>
-        <w:t>Librispeech test-clean</w:t>
-      </w:r>
-      <w:r>
-        <w:t xml:space="preserve"> and </w:t>
-      </w:r>
-      <w:r>
-        <w:t>counts the number of continuous speech segments of each length. As we can see, the probability of encountering a segment where a speaker is continuously active more than 2 seconds is small. The main majority of segments is less than one second. Figure 7 findings are perfectly in line with the study presented</w:t>
-      </w:r>
-      <w:r>
-        <w:t xml:space="preserve"> in [35], where</w:t>
-      </w:r>
-      <w:r>
-        <w:t xml:space="preserve"> word duration is measured for people speaking while exposed to various levels of stress.</w:t>
+      <w:r>
+        <w:t>Figure</w:t>
       </w:r>
       <w:r>
         <w:t xml:space="preserve"> </w:t>
       </w:r>
-    </w:p>
-    <w:p>
-      <w:pPr>
-        <w:ind w:firstLine="202"/>
-        <w:jc w:val="both"/>
-      </w:pPr>
-      <w:r>
-        <w:t>Given these findings, and</w:t>
-      </w:r>
-      <w:r>
-        <w:t xml:space="preserve"> taking into account</w:t>
-      </w:r>
-      <w:r>
-        <w:t xml:space="preserve"> that having to analyze frames longer than 1 second would make our method less appealing for latency critical applications, we decided to optimize the models for frame lengths up to one second.</w:t>
-      </w:r>
-    </w:p>
-    <w:p>
-      <w:pPr>
-        <w:ind w:firstLine="202"/>
-        <w:jc w:val="both"/>
-      </w:pPr>
-      <w:r>
-        <w:t>When selecting the lower limit, we want to be able to accurately count speakers for frames as short as possible, but this limit is given by the quantity of information stored in the signal window. In [19], we were able to detect overlapped speech for frames as short as 25 milliseconds so we kept the same limit for speaker counting.</w:t>
-      </w:r>
-    </w:p>
-    <w:p>
-      <w:pPr>
-        <w:pStyle w:val="Heading1"/>
-      </w:pPr>
-      <w:r>
-        <w:t>Feature set selection</w:t>
-      </w:r>
-    </w:p>
-    <w:p>
-      <w:pPr>
-        <w:jc w:val="both"/>
-      </w:pPr>
-      <w:r>
-        <w:t>Speech analysis applications using deep-learning</w:t>
-      </w:r>
-      <w:r>
-        <w:t xml:space="preserve"> still generally rely on some feature extraction steps. We can speculate that this is caused by the nature of the speech signal which can </w:t>
-      </w:r>
-      <w:r>
-        <w:t>determine</w:t>
-      </w:r>
-      <w:r>
-        <w:t xml:space="preserve"> frequent convergence to local minima during training. In addition</w:t>
-      </w:r>
-      <w:r>
-        <w:t>,</w:t>
-      </w:r>
-      <w:r>
-        <w:t xml:space="preserve"> speech signals are often described as being</w:t>
-      </w:r>
-      <w:r>
-        <w:t xml:space="preserve"> quasi-periodic [36]</w:t>
-      </w:r>
-      <w:r>
-        <w:t xml:space="preserve">, </w:t>
-      </w:r>
-      <w:r>
-        <w:t>[37]</w:t>
-      </w:r>
-      <w:r>
-        <w:t>, and this property can add redundant data to the input samples, increasing unnecessarily the model size, thus leading to comput</w:t>
-      </w:r>
-      <w:r>
-        <w:t>ing</w:t>
-      </w:r>
-      <w:r>
-        <w:t xml:space="preserve"> inefficiencies.</w:t>
-      </w:r>
-    </w:p>
-    <w:p>
-      <w:pPr>
-        <w:jc w:val="both"/>
-      </w:pPr>
-      <w:r>
-        <w:tab/>
-        <w:t xml:space="preserve">In the deep learning era, there are studies that challenge the perception that feature extraction is needed, for example in [44] and [45], which seem to suggest that very deep neural networks can learn a set of features </w:t>
-      </w:r>
-      <w:r>
-        <w:t>as</w:t>
-      </w:r>
-      <w:r>
-        <w:t xml:space="preserve"> representative </w:t>
-      </w:r>
-      <w:r>
-        <w:t>as</w:t>
-      </w:r>
-      <w:r>
-        <w:t xml:space="preserve"> ones previously used in </w:t>
-      </w:r>
-      <w:r>
-        <w:t>state-of-the-art</w:t>
-      </w:r>
-      <w:r>
-        <w:t xml:space="preserve"> literature. </w:t>
-      </w:r>
-      <w:r>
-        <w:t>To demonstrate that, the authors of [44] and [45] just use the unprocessed raw audio signal as input to the model</w:t>
-      </w:r>
-      <w:r>
-        <w:t>.</w:t>
-      </w:r>
-    </w:p>
-    <w:p>
-      <w:pPr>
-        <w:ind w:firstLine="202"/>
-        <w:jc w:val="both"/>
-      </w:pPr>
-      <w:r>
-        <w:t xml:space="preserve">For our experiments, we have not excluded using the unprocessed mixture signal as input to the training phase, but we have discovered that using processed features yields better accuracy and faster convergence. </w:t>
-      </w:r>
-      <w:r>
-        <w:t>Next,</w:t>
-      </w:r>
-      <w:r>
-        <w:t xml:space="preserve"> we will describe some of the features we selected for the experiments and the intuition behind the selection decision.</w:t>
-      </w:r>
-    </w:p>
-    <w:p>
-      <w:pPr>
-        <w:jc w:val="both"/>
-      </w:pPr>
-    </w:p>
-    <w:p>
-      <w:pPr>
-        <w:pStyle w:val="ListBullet"/>
-        <w:jc w:val="both"/>
-      </w:pPr>
-      <w:r>
-        <w:rPr>
-          <w:i/>
-        </w:rPr>
-        <w:t>Unprocessed speech signal</w:t>
-      </w:r>
-      <w:r>
-        <w:t xml:space="preserve"> – By using the entire frame to form the input samples, we have at least the guarantee that we are using the maximum amount of information we have for classification.</w:t>
-      </w:r>
-      <w:r>
-        <w:t xml:space="preserve"> The downside of this is that the number of trainable model parameters will increase, especially if the first layer of the model will be a fully connected one. This is why we experimented with raw speech only for very short frames, where we needed as much quantity of information as possible. For future experiments, we are considering a novel technique for enabling the usage of raw speech frames as input vectors, presented in [38]. </w:t>
-      </w:r>
-      <w:r>
-        <w:t>Similarly,</w:t>
-      </w:r>
-      <w:r>
-        <w:t xml:space="preserve"> to convolutional layers, the model described in [38] uses chaining of </w:t>
-      </w:r>
-      <w:proofErr w:type="spellStart"/>
-      <w:r>
-        <w:rPr>
-          <w:i/>
-        </w:rPr>
-        <w:t>sinc</w:t>
-      </w:r>
-      <w:proofErr w:type="spellEnd"/>
-      <w:r>
-        <w:t xml:space="preserve"> filters which basically selects various frequency bands, making the compute more efficient.</w:t>
-      </w:r>
-      <w:r>
-        <w:t xml:space="preserve"> </w:t>
-      </w:r>
-    </w:p>
-    <w:p>
-      <w:pPr>
-        <w:pStyle w:val="ListBullet"/>
-        <w:numPr>
-          <w:ilvl w:val="0"/>
-          <w:numId w:val="0"/>
-        </w:numPr>
-        <w:jc w:val="both"/>
-      </w:pPr>
-    </w:p>
-    <w:p>
-      <w:pPr>
-        <w:pStyle w:val="ListBullet"/>
-        <w:jc w:val="both"/>
-      </w:pPr>
-      <w:r>
-        <w:rPr>
-          <w:i/>
-        </w:rPr>
-        <w:t>Signal envelope</w:t>
-      </w:r>
-      <w:r>
-        <w:t xml:space="preserve"> – </w:t>
-      </w:r>
-      <w:r>
-        <w:t xml:space="preserve">The intuition behind this feature is that as the number of active speakers grows, the envelope of the signal will show more frequent local minima and maxima due to the combining of single speaker signals. In </w:t>
-      </w:r>
-      <w:r>
-        <w:t>Fig.</w:t>
-      </w:r>
-      <w:r>
-        <w:t xml:space="preserve"> 8, </w:t>
-      </w:r>
-      <w:r>
-        <w:lastRenderedPageBreak/>
-        <w:t xml:space="preserve">the set of waveforms in the bottom row represents the envelope of recordings for 1 to 4 competing speakers. </w:t>
-      </w:r>
-      <w:r>
-        <w:t xml:space="preserve">Our </w:t>
-      </w:r>
-      <w:r>
-        <w:t>assumption</w:t>
-      </w:r>
-      <w:r>
-        <w:t xml:space="preserve"> seems to be reflected, with the waveforms corresponding to 1, 2 or 3 speakers showing clearly an increase in the number of local minima or maxima, but with envelopes for 3 and 4 competing speakers being hard to separate using this criterion</w:t>
-      </w:r>
-      <w:r>
-        <w:t>.</w:t>
-      </w:r>
-      <w:r>
-        <w:t xml:space="preserve"> When computing the signal’s envelope, we used the Hilbert transform.</w:t>
-      </w:r>
-    </w:p>
-    <w:p>
-      <w:pPr>
-        <w:pStyle w:val="ListBullet"/>
-        <w:numPr>
-          <w:ilvl w:val="0"/>
-          <w:numId w:val="0"/>
-        </w:numPr>
-        <w:jc w:val="both"/>
-      </w:pPr>
-    </w:p>
-    <w:p>
-      <w:pPr>
-        <w:pStyle w:val="ListBullet"/>
-        <w:jc w:val="both"/>
-      </w:pPr>
-      <w:r>
-        <w:rPr>
-          <w:i/>
-        </w:rPr>
-        <w:t>Histogram of speech signal</w:t>
-      </w:r>
-      <w:r>
-        <w:t xml:space="preserve"> – The </w:t>
-      </w:r>
-      <w:r>
-        <w:t>hypothesis</w:t>
-      </w:r>
-      <w:r>
-        <w:t xml:space="preserve"> behind selecting this </w:t>
-      </w:r>
-      <w:r>
-        <w:t>feature</w:t>
-      </w:r>
-      <w:r>
-        <w:t xml:space="preserve"> is that a mixture with 2 or more competing speakers is likely to </w:t>
-      </w:r>
-      <w:r>
-        <w:t>have more frequent regions of high power</w:t>
-      </w:r>
-      <w:r>
-        <w:t>. Also, this is a relatively small feature because we selected only 50 bins for the power levels.</w:t>
-      </w:r>
-    </w:p>
-    <w:p>
-      <w:pPr>
-        <w:pStyle w:val="ListParagraph"/>
-      </w:pPr>
-    </w:p>
-    <w:p>
-      <w:pPr>
-        <w:pStyle w:val="ListBullet"/>
-        <w:jc w:val="both"/>
-      </w:pPr>
-      <w:r>
-        <w:rPr>
-          <w:i/>
-        </w:rPr>
-        <w:t>Time-frequency spectrum</w:t>
-      </w:r>
-      <w:r>
-        <w:t xml:space="preserve"> –</w:t>
-      </w:r>
-      <w:r>
-        <w:t xml:space="preserve"> The spectrogram</w:t>
-      </w:r>
-      <w:r>
-        <w:t xml:space="preserve"> continues to be </w:t>
-      </w:r>
-      <w:r>
-        <w:t>a very popular f</w:t>
-      </w:r>
-      <w:r>
-        <w:t>eature in machine learning based speech analysis</w:t>
-      </w:r>
-      <w:r>
-        <w:t xml:space="preserve"> </w:t>
-      </w:r>
-      <w:r>
-        <w:t>applications</w:t>
-      </w:r>
-      <w:r>
-        <w:t xml:space="preserve"> [39]</w:t>
-      </w:r>
-      <w:r>
-        <w:t xml:space="preserve">, </w:t>
-      </w:r>
-      <w:r>
-        <w:t>[40]</w:t>
-      </w:r>
-      <w:r>
-        <w:t>, [42]</w:t>
-      </w:r>
-      <w:r>
-        <w:t xml:space="preserve">, </w:t>
-      </w:r>
-      <w:r>
-        <w:t>[43]</w:t>
-      </w:r>
-      <w:r>
-        <w:t>, [55]</w:t>
-      </w:r>
-      <w:r>
-        <w:t>.</w:t>
-      </w:r>
-      <w:r>
-        <w:t xml:space="preserve"> In [39], </w:t>
-      </w:r>
-      <w:r>
-        <w:t xml:space="preserve">the </w:t>
-      </w:r>
-      <w:r>
-        <w:t>spectrogram is used on a frame by frame basis by feeding it to the model, while in [40]</w:t>
-      </w:r>
-      <w:r>
-        <w:t xml:space="preserve"> and [55]</w:t>
-      </w:r>
-      <w:r>
-        <w:t xml:space="preserve">, the spectrogram of a signal is used as an image. </w:t>
-      </w:r>
-      <w:r>
-        <w:t>As also speculated in [55],</w:t>
-      </w:r>
-      <w:r>
-        <w:t xml:space="preserve"> </w:t>
-      </w:r>
-      <w:r>
-        <w:t>as speaker count grows, the spectrogram becomes denser and converges more to an image representing noise. However</w:t>
-      </w:r>
-      <w:r>
-        <w:t>,</w:t>
-      </w:r>
-      <w:r>
-        <w:t xml:space="preserve"> we learned that this property is not always visible when representing the time-frequency spectrum as an image, as we </w:t>
-      </w:r>
-      <w:r>
-        <w:t xml:space="preserve">can </w:t>
-      </w:r>
-      <w:r>
-        <w:t>examine</w:t>
-      </w:r>
-      <w:r>
-        <w:t xml:space="preserve"> in</w:t>
-      </w:r>
-      <w:r>
-        <w:t xml:space="preserve"> Fig. </w:t>
-      </w:r>
-      <w:r>
-        <w:t xml:space="preserve">8. We can see that for </w:t>
-      </w:r>
-      <w:r>
-        <w:t>one</w:t>
-      </w:r>
-      <w:r>
-        <w:t xml:space="preserve"> and </w:t>
-      </w:r>
-      <w:r>
-        <w:t>two</w:t>
-      </w:r>
-      <w:r>
-        <w:t xml:space="preserve"> speakers, there appear to be </w:t>
-      </w:r>
-      <w:r>
-        <w:t>slightly more darker regions, but we cannot observe a clear pattern for three and four competing speakers.</w:t>
-      </w:r>
-      <w:r>
-        <w:t xml:space="preserve"> For overlapped speech detection, subtle differences caused by speaker count do not pose such a difficult challenge as exemplified in [55].</w:t>
-      </w:r>
-      <w:r>
-        <w:t xml:space="preserve"> Still, even if the spectrogram loses phase information compared to raw signal, it provides a high amount of information. In some cases, where the analysis duration is small, we experimented replacing the spectrogram with just the frequency spectrum and we observed no significant accuracy differences.</w:t>
-      </w:r>
-    </w:p>
-    <w:p>
-      <w:pPr>
-        <w:pStyle w:val="ListParagraph"/>
-      </w:pPr>
-    </w:p>
-    <w:p>
-      <w:pPr>
-        <w:pStyle w:val="ListBullet"/>
-        <w:jc w:val="both"/>
-      </w:pPr>
-      <w:r>
-        <w:rPr>
-          <w:i/>
-        </w:rPr>
-        <w:t>MFCC</w:t>
-      </w:r>
-      <w:r>
-        <w:t xml:space="preserve"> –</w:t>
-      </w:r>
-      <w:r>
-        <w:t xml:space="preserve"> From their introduction in [41], </w:t>
-      </w:r>
-      <w:r>
-        <w:t>M</w:t>
-      </w:r>
-      <w:r>
-        <w:t>el-</w:t>
-      </w:r>
-      <w:r>
-        <w:t>F</w:t>
-      </w:r>
-      <w:r>
-        <w:t xml:space="preserve">requency </w:t>
-      </w:r>
-      <w:r>
-        <w:t>C</w:t>
-      </w:r>
-      <w:r>
-        <w:t xml:space="preserve">epstral </w:t>
-      </w:r>
-      <w:r>
-        <w:t>C</w:t>
-      </w:r>
-      <w:r>
-        <w:t>oefficients</w:t>
-      </w:r>
-      <w:r>
-        <w:t xml:space="preserve"> (MFCC)</w:t>
-      </w:r>
-      <w:r>
-        <w:t xml:space="preserve"> have been the norm in speech processing systems.</w:t>
-      </w:r>
-      <w:r>
-        <w:t xml:space="preserve"> Even though challenges to this status-quo appear in</w:t>
-      </w:r>
-      <w:r>
-        <w:t xml:space="preserve"> several studies like</w:t>
-      </w:r>
-      <w:r>
-        <w:t xml:space="preserve"> [44] and [45], MFCC used as feature vectors </w:t>
-      </w:r>
-      <w:r>
-        <w:t>are still shown to</w:t>
-      </w:r>
-      <w:r>
-        <w:t xml:space="preserve"> provide slightly better word error rate (WER) compared to when using raw signal as feature set.</w:t>
-      </w:r>
-      <w:r>
-        <w:t xml:space="preserve"> In the current paper, we explore using the MFCC for long analysis durations, where using the spectrogram would generate a very high number of input features, increasing the model size exponentially. While we noticed that for shorter durations</w:t>
-      </w:r>
-      <w:r>
-        <w:t>,</w:t>
-      </w:r>
-      <w:r>
-        <w:t xml:space="preserve"> </w:t>
-      </w:r>
-      <w:r>
-        <w:t>spectrogram-based</w:t>
-      </w:r>
-      <w:r>
-        <w:t xml:space="preserve"> models yield slightly higher accuracy, the difference is not impressive compared to MFCC based models.</w:t>
-      </w:r>
-    </w:p>
-    <w:p>
-      <w:pPr>
-        <w:pStyle w:val="ListBullet"/>
-        <w:numPr>
-          <w:ilvl w:val="0"/>
-          <w:numId w:val="0"/>
-        </w:numPr>
-        <w:jc w:val="both"/>
-      </w:pPr>
-    </w:p>
-    <w:p>
-      <w:pPr>
-        <w:pStyle w:val="ListBullet"/>
-        <w:numPr>
-          <w:ilvl w:val="0"/>
-          <w:numId w:val="0"/>
-        </w:numPr>
-        <w:jc w:val="both"/>
-      </w:pPr>
-      <w:r>
-        <w:t>We explored also other feature sets like auto-regressive (AR) model coefficients or perceptual linear prediction (PLP) cepstral coefficients, but our results show that they do not improve the accuracy and add computational costs.</w:t>
-      </w:r>
-      <w:r>
-        <w:t xml:space="preserve"> </w:t>
-      </w:r>
-      <w:r>
-        <w:t>This is why the statistics presented in the following paragraphs are obtained by training our models using various combinations of the mentioned feature sets.</w:t>
-      </w:r>
-      <w:r>
-        <w:t xml:space="preserve"> In cases where input frames are very </w:t>
-      </w:r>
-      <w:r>
-        <w:t>short, we expand the input features by adding their squared values or combinations between various components – for example in [19], when we used this strategy for 25 milliseconds frames.</w:t>
-      </w:r>
-    </w:p>
-    <w:p>
-      <w:pPr>
-        <w:pStyle w:val="Heading1"/>
-      </w:pPr>
-      <w:r>
-        <w:t>Model architectures</w:t>
-      </w:r>
-    </w:p>
-    <w:p>
-      <w:pPr>
-        <w:jc w:val="both"/>
-      </w:pPr>
-      <w:r>
-        <w:t xml:space="preserve">When deciding on the model architecture, we were guided by the belief that if </w:t>
-      </w:r>
-      <w:r>
-        <w:t>we are</w:t>
-      </w:r>
-      <w:r>
-        <w:t xml:space="preserve"> correct when selecting the type of neural network, a large model trained with sufficient data will yield good accuracy. Given the number of hyperparameters that can be explored when designing a neural network, </w:t>
-      </w:r>
-      <w:r>
-        <w:t xml:space="preserve">and </w:t>
-      </w:r>
-      <w:r>
-        <w:t>that can spawn thousands of combination</w:t>
-      </w:r>
-      <w:r>
-        <w:t>s</w:t>
-      </w:r>
-      <w:r>
-        <w:t>, prior work and intuition played an important role in defining the model.</w:t>
-      </w:r>
-    </w:p>
-    <w:p>
-      <w:pPr>
-        <w:pStyle w:val="Heading2"/>
-      </w:pPr>
-      <w:r>
-        <w:t>CNN or LSTM?</w:t>
-      </w:r>
-    </w:p>
-    <w:p>
-      <w:pPr>
-        <w:jc w:val="both"/>
-      </w:pPr>
-      <w:r>
-        <w:tab/>
-        <w:t>We considered that traditional machine learning techniques like support vector machines (SVM), hidden Markov models (HMM), k-means clustering, self-organizing maps (SOM) and even multi-layer perceptron models (MLP) do not have the required structure complexity to model the relationship between the features in the input</w:t>
-      </w:r>
-      <w:r>
-        <w:t xml:space="preserve"> data</w:t>
-      </w:r>
-      <w:r>
-        <w:t xml:space="preserve"> in order to produced high accuracy. Therefore, the main decision was whether to use a convolutional neural network (CNN) or a recurrent neural network (RNN).</w:t>
-      </w:r>
-    </w:p>
-    <w:p>
-      <w:pPr>
-        <w:jc w:val="both"/>
-      </w:pPr>
-      <w:r>
-        <w:tab/>
-        <w:t>Convolutional neural networks were conceptualized for more than 20 years, for example in [46], but they gained traction among researchers in the last years, especially due to the increase in comput</w:t>
-      </w:r>
-      <w:r>
-        <w:t>e resources, which followed</w:t>
-      </w:r>
-      <w:r>
-        <w:t xml:space="preserve"> and at some points even outpaced</w:t>
-      </w:r>
-      <w:r>
-        <w:t xml:space="preserve"> Moore’s Law</w:t>
-      </w:r>
-      <w:r>
-        <w:t xml:space="preserve"> [47]</w:t>
-      </w:r>
-      <w:r>
-        <w:t>.</w:t>
-      </w:r>
-      <w:r>
-        <w:t xml:space="preserve"> In speech recognition systems they were used successfully in research like </w:t>
-      </w:r>
-      <w:r>
-        <w:t xml:space="preserve">[43], </w:t>
-      </w:r>
-      <w:r>
-        <w:t>[48] and [49]. In [19]</w:t>
-      </w:r>
-      <w:r>
-        <w:t xml:space="preserve"> and [55]</w:t>
-      </w:r>
-      <w:r>
-        <w:t xml:space="preserve"> CNN’s</w:t>
-      </w:r>
-      <w:r>
-        <w:t xml:space="preserve"> are used</w:t>
-      </w:r>
-      <w:r>
-        <w:t xml:space="preserve"> for detecting overlapped speech and in [38] a novel CNN architecture is proposed for speaker recognition.</w:t>
-      </w:r>
-      <w:r>
-        <w:t xml:space="preserve"> Even though CNN’s are extremely powerful for image analysis applications, we can see there are important good results that demonstrate their usefulness in </w:t>
-      </w:r>
-      <w:r>
-        <w:t>speech-based</w:t>
-      </w:r>
-      <w:r>
-        <w:t xml:space="preserve"> systems.</w:t>
-      </w:r>
-    </w:p>
-    <w:p>
-      <w:pPr>
-        <w:jc w:val="both"/>
-      </w:pPr>
-      <w:r>
-        <w:tab/>
-        <w:t xml:space="preserve">A subclass of RNN’s, </w:t>
-      </w:r>
-      <w:r>
-        <w:t>L</w:t>
-      </w:r>
-      <w:r>
-        <w:t>ong-</w:t>
-      </w:r>
-      <w:r>
-        <w:t>S</w:t>
-      </w:r>
-      <w:r>
-        <w:t xml:space="preserve">hort </w:t>
-      </w:r>
-      <w:r>
-        <w:t>T</w:t>
-      </w:r>
-      <w:r>
-        <w:t xml:space="preserve">erm </w:t>
-      </w:r>
-      <w:r>
-        <w:t>M</w:t>
-      </w:r>
-      <w:r>
-        <w:t xml:space="preserve">emory networks, were successfully used in the last few years for </w:t>
-      </w:r>
-      <w:r>
-        <w:t>sequence modeling</w:t>
-      </w:r>
-      <w:r>
-        <w:t xml:space="preserve"> where there is a correlation between elements in </w:t>
-      </w:r>
-      <w:r>
-        <w:t>the sequence</w:t>
-      </w:r>
-      <w:r>
-        <w:t xml:space="preserve">, like speech recognition or natural language processing. Even though they gained attention lately, the concept is also at least 20 years old, and one of the first cited papers is [23]. According to [50], RNN’s are used in </w:t>
-      </w:r>
-      <w:r>
-        <w:t>well-established</w:t>
-      </w:r>
-      <w:r>
-        <w:t xml:space="preserve"> </w:t>
-      </w:r>
-      <w:r>
-        <w:t>speech recognition</w:t>
-      </w:r>
-      <w:r>
-        <w:t xml:space="preserve"> </w:t>
-      </w:r>
-      <w:r>
-        <w:t>applications like Amazon Alexa, Google’s Assistant or Apple’s Siri.</w:t>
-      </w:r>
-      <w:r>
-        <w:t xml:space="preserve"> Another powerful example of LSTM’s used in speech analysis systems is presented in [39]. Speaker counting was approached using LSTM’s in [22]</w:t>
-      </w:r>
-      <w:r>
-        <w:t xml:space="preserve"> and [57]</w:t>
-      </w:r>
-      <w:r>
-        <w:t>.</w:t>
-      </w:r>
-      <w:r>
-        <w:t xml:space="preserve"> Interestingly, even though LSTM models are considered the norm in sequence modeling, [56] challenges this assumption and demonstrates CNNs can even outperform LSTMs.</w:t>
-      </w:r>
-    </w:p>
-    <w:p>
-      <w:pPr>
-        <w:jc w:val="both"/>
+      <w:r>
+        <w:t>7</w:t>
+      </w:r>
+      <w:r>
+        <w:t xml:space="preserve"> illustrates the architecture of the model used for speaker counting. In [19] we used a smaller variation of the same architecture for overlapped speech detection.</w:t>
+      </w:r>
+      <w:r>
+        <w:t xml:space="preserve"> The topology we used is a fairly common CNN architecture, with examples in [43], [45] or [49]. We experimented with using both 1D and 2D convolutional layers and we observed that 1D filters produced at least the same accuracy as 2D filters, at a slightly reduced computational cost.</w:t>
+      </w:r>
+    </w:p>
+    <w:p>
+      <w:pPr>
         <w:sectPr>
           <w:type w:val="continuous"/>
           <w:pgSz w:w="12240" w:h="15840" w:code="1"/>
           <w:pgMar w:top="1008" w:right="936" w:bottom="1008" w:left="936" w:header="432" w:footer="432" w:gutter="0"/>
-          <w:cols w:num="2" w:space="288"/>
+          <w:cols w:space="288"/>
         </w:sectPr>
-      </w:pPr>
-      <w:r>
-        <w:tab/>
-        <w:t>For speaker counting or overlapped speech detection</w:t>
-      </w:r>
-      <w:r>
-        <w:t xml:space="preserve"> on short timeframes</w:t>
-      </w:r>
-      <w:r>
-        <w:t xml:space="preserve">, we believe CNNs are </w:t>
-      </w:r>
-      <w:r>
-        <w:t>a better solution</w:t>
-      </w:r>
-      <w:r>
-        <w:t xml:space="preserve">. This is because </w:t>
-      </w:r>
-      <w:r>
-        <w:t xml:space="preserve">during conversational speech, </w:t>
-      </w:r>
-      <w:r>
-        <w:t>a speaker may become active at any time, suggesting that signal frames</w:t>
-      </w:r>
-      <w:r>
-        <w:t xml:space="preserve"> in a sequence</w:t>
-      </w:r>
-      <w:r>
-        <w:t xml:space="preserve"> should be regarded as uncorrelated.</w:t>
-      </w:r>
-      <w:r>
-        <w:t xml:space="preserve"> With longer </w:t>
-      </w:r>
-      <w:r>
-        <w:t>signal</w:t>
-      </w:r>
-      <w:r>
-        <w:t xml:space="preserve"> windows</w:t>
-      </w:r>
-      <w:r>
-        <w:t>,</w:t>
-      </w:r>
-      <w:r>
-        <w:t xml:space="preserve"> the correlation</w:t>
-      </w:r>
-      <w:r>
-        <w:t xml:space="preserve"> between</w:t>
-      </w:r>
-      <w:r>
-        <w:t xml:space="preserve"> timeframes in </w:t>
-      </w:r>
-      <w:r>
-        <w:t>the</w:t>
-      </w:r>
-      <w:r>
-        <w:t xml:space="preserve"> sequence may be higher</w:t>
-      </w:r>
-      <w:r>
-        <w:t xml:space="preserve">, which </w:t>
-      </w:r>
-      <w:r>
-        <w:t>justifies</w:t>
-      </w:r>
-      <w:r>
-        <w:t xml:space="preserve"> the usage of LSTMs, like in [22]</w:t>
-      </w:r>
-      <w:r>
-        <w:t xml:space="preserve"> and [55]</w:t>
-      </w:r>
-      <w:r>
-        <w:t>,</w:t>
-      </w:r>
-      <w:r>
-        <w:t xml:space="preserve"> where 5 seconds frames are used.</w:t>
-      </w:r>
-      <w:r>
-        <w:t xml:space="preserve"> Also, there is a </w:t>
-      </w:r>
-      <w:r>
-        <w:lastRenderedPageBreak/>
-        <w:t xml:space="preserve">general belief that CNNs are faster by design which is appealing for an application where latency is critical. In addition, we obtained encouraging results for overlapped speech detection </w:t>
-      </w:r>
-      <w:r>
-        <w:t>with CNNs in [19] and after that</w:t>
-      </w:r>
-      <w:r>
-        <w:t>,</w:t>
-      </w:r>
-      <w:r>
-        <w:t xml:space="preserve"> [55] presented another CNN based approach for the same task</w:t>
-      </w:r>
-      <w:r>
-        <w:t xml:space="preserve"> with promising results.</w:t>
-      </w:r>
-    </w:p>
-    <w:p>
-      <w:pPr>
-        <w:jc w:val="center"/>
       </w:pPr>
       <w:r>
         <w:rPr>
           <w:noProof/>
         </w:rPr>
+        <w:lastRenderedPageBreak/>
         <w:drawing>
-          <wp:inline distT="0" distB="0" distL="0" distR="0" wp14:anchorId="48031DB3" wp14:editId="25109440">
+          <wp:inline distT="0" distB="0" distL="0" distR="0" wp14:anchorId="7BA158AD" wp14:editId="77D3E832">
             <wp:extent cx="6583680" cy="1154430"/>
             <wp:effectExtent l="0" t="0" r="0" b="7620"/>
             <wp:docPr id="18" name="Picture 2">
@@ -4578,7 +4751,13 @@
         <w:jc w:val="center"/>
       </w:pPr>
       <w:r>
-        <w:t>Fig. 9. Architecture of the CNN used for speaker counting. Convolutional blocks are a succession of 3 pairs of convolutional layers and max pooling layers</w:t>
+        <w:t xml:space="preserve">Fig. </w:t>
+      </w:r>
+      <w:r>
+        <w:t>7</w:t>
+      </w:r>
+      <w:r>
+        <w:t>. Architecture of the CNN used for speaker counting. Convolutional blocks are a succession of 3 pairs of convolutional layers and max pooling layers</w:t>
       </w:r>
     </w:p>
     <w:p>
@@ -4593,14 +4772,11 @@
           <w:type w:val="continuous"/>
           <w:pgSz w:w="12240" w:h="15840" w:code="1"/>
           <w:pgMar w:top="1008" w:right="936" w:bottom="1008" w:left="936" w:header="432" w:footer="432" w:gutter="0"/>
-          <w:cols w:num="2" w:space="288"/>
+          <w:cols w:space="288"/>
         </w:sectPr>
       </w:pPr>
     </w:p>
     <w:p>
-      <w:pPr>
-        <w:jc w:val="center"/>
-      </w:pPr>
       <w:r>
         <w:rPr>
           <w:noProof/>
@@ -4658,64 +4834,61 @@
     <w:p>
       <w:pPr>
         <w:pStyle w:val="FigureCaption"/>
-        <w:jc w:val="center"/>
-      </w:pPr>
-      <w:r>
-        <w:t>Fig. 10. Configuration section in the model training script</w:t>
-      </w:r>
-    </w:p>
-    <w:p>
-      <w:pPr>
-        <w:pStyle w:val="Heading2"/>
-      </w:pPr>
-      <w:r>
-        <w:t>Speaker counting architecture</w:t>
+        <w:jc w:val="left"/>
+      </w:pPr>
+      <w:r>
+        <w:t xml:space="preserve">Fig. </w:t>
+      </w:r>
+      <w:r>
+        <w:t>8</w:t>
+      </w:r>
+      <w:r>
+        <w:t>. Configuration section in the model training script</w:t>
       </w:r>
     </w:p>
     <w:p>
       <w:pPr>
         <w:jc w:val="both"/>
       </w:pPr>
-      <w:r>
-        <w:t>Figure</w:t>
-      </w:r>
-      <w:r>
-        <w:t xml:space="preserve"> 9 illustrates the architecture of the model used for speaker counting. In [19] </w:t>
-      </w:r>
-      <w:r>
-        <w:t>we used a smaller variation of the same architecture for overlapped speech detection.</w:t>
-      </w:r>
     </w:p>
     <w:p>
       <w:pPr>
         <w:jc w:val="both"/>
       </w:pPr>
       <w:r>
-        <w:tab/>
-        <w:t xml:space="preserve">The topology we used is a fairly common CNN architecture, with examples in </w:t>
-      </w:r>
-      <w:r>
-        <w:t>[43], [45] or [49]. We experimented with using both 1D and 2D convolutional layers and we observed that 1D filters produced at least the same accuracy as 2D filters, at a slightly reduced computational cost.</w:t>
+        <w:t xml:space="preserve">Figure </w:t>
+      </w:r>
+      <w:r>
+        <w:t>8</w:t>
+      </w:r>
+      <w:r>
+        <w:t xml:space="preserve"> shows the configuration section of the model training script. All the models were created using TensorFlow </w:t>
+      </w:r>
+      <w:r>
+        <w:t>(</w:t>
+      </w:r>
+      <w:r>
+        <w:rPr>
+          <w:i/>
+        </w:rPr>
+        <w:t>www.tensorflow.org</w:t>
+      </w:r>
+      <w:r>
+        <w:t>)</w:t>
       </w:r>
       <w:r>
         <w:t xml:space="preserve"> </w:t>
       </w:r>
       <w:r>
-        <w:t xml:space="preserve">Figure 10 shows the configuration section of the model training script. All the models were created using TensorFlow </w:t>
-      </w:r>
-      <w:r>
-        <w:t>(www.tensorflow.org)</w:t>
-      </w:r>
-      <w:r>
-        <w:t xml:space="preserve"> </w:t>
-      </w:r>
-      <w:r>
         <w:t>and</w:t>
       </w:r>
       <w:r>
         <w:t xml:space="preserve"> Keras API (</w:t>
       </w:r>
       <w:r>
+        <w:rPr>
+          <w:i/>
+        </w:rPr>
         <w:t>https://keras.io/</w:t>
       </w:r>
       <w:r>
@@ -4815,48 +4988,57 @@
       <w:r>
         <w:t xml:space="preserve"> </w:t>
       </w:r>
-    </w:p>
-    <w:p>
-      <w:pPr>
-        <w:ind w:firstLine="202"/>
+      <w:r>
+        <w:t xml:space="preserve"> </w:t>
+      </w:r>
+      <w:r>
+        <w:t>In [19], we used a variation of the topology presented in</w:t>
+      </w:r>
+      <w:r>
+        <w:t xml:space="preserve"> Fig. </w:t>
+      </w:r>
+      <w:r>
+        <w:t>9 for overlapped speech detection.</w:t>
+      </w:r>
+      <w:r>
+        <w:t xml:space="preserve"> We used a single convolutional block without max-pooling and we used </w:t>
+      </w:r>
+      <w:r>
+        <w:t>a higher number of fully connected layers.</w:t>
+      </w:r>
+    </w:p>
+    <w:p>
+      <w:pPr>
+        <w:pStyle w:val="Heading1"/>
+      </w:pPr>
+      <w:r>
+        <w:t>Model training</w:t>
+      </w:r>
+    </w:p>
+    <w:p>
+      <w:pPr>
         <w:jc w:val="both"/>
       </w:pPr>
       <w:r>
-        <w:t>In [19], we used a variation of the topology presented in</w:t>
-      </w:r>
-      <w:r>
-        <w:t xml:space="preserve"> Fig. </w:t>
-      </w:r>
-      <w:r>
-        <w:t>9 for overlapped speech detection.</w:t>
-      </w:r>
-      <w:r>
-        <w:t xml:space="preserve"> We used a single convolutional block without max-pooling and we used </w:t>
-      </w:r>
-      <w:r>
-        <w:t>a higher number of fully connected layers.</w:t>
-      </w:r>
-    </w:p>
-    <w:p>
-      <w:pPr>
-        <w:pStyle w:val="Heading1"/>
-      </w:pPr>
-      <w:r>
-        <w:t>Model training</w:t>
-      </w:r>
-    </w:p>
-    <w:p>
-      <w:pPr>
-        <w:jc w:val="both"/>
-      </w:pPr>
-      <w:r>
-        <w:t xml:space="preserve">For speaker counting we are targeting frame lengths of 25, 50, 100, 200, 300, 400, 500 and 1000 milliseconds. We are using spectrogram, signal envelope or MFCC among the feature sets, and this </w:t>
+        <w:t>For speaker counting we are targeting frame lengths of 25, 50, 100, 200, 300, 400, 500 and 1000 milliseconds. We are using</w:t>
+      </w:r>
+      <w:r>
+        <w:t xml:space="preserve"> the frequency spectrum,</w:t>
+      </w:r>
+      <w:r>
+        <w:t xml:space="preserve"> </w:t>
+      </w:r>
+      <w:r>
+        <w:t xml:space="preserve">spectrogram, signal envelope or MFCC among the feature sets, and this </w:t>
       </w:r>
       <w:r>
         <w:t>determines</w:t>
       </w:r>
       <w:r>
-        <w:t xml:space="preserve"> a variable size feature vector for each frame length. </w:t>
+        <w:t xml:space="preserve"> a variable </w:t>
+      </w:r>
+      <w:r>
+        <w:t xml:space="preserve">size feature vector for each frame length. </w:t>
       </w:r>
       <w:r>
         <w:t>In consequence, we</w:t>
@@ -5044,11 +5226,6 @@
     </w:p>
     <w:p>
       <w:pPr>
-        <w:jc w:val="both"/>
-      </w:pPr>
-    </w:p>
-    <w:p>
-      <w:pPr>
         <w:pStyle w:val="ListParagraph"/>
         <w:numPr>
           <w:ilvl w:val="0"/>
@@ -5058,8 +5235,67 @@
         <w:jc w:val="both"/>
       </w:pPr>
       <w:r>
-        <w:t>If the variance is too high, that means that the CNN “maps” itself too well on the input data causing overfitting and we solved these issues by increasing regularization through dropout rates.</w:t>
-      </w:r>
+        <w:t>If the variance is too high, that means that the CNN “maps” itself too well on the input causing overfitting</w:t>
+      </w:r>
+      <w:r>
+        <w:t>.</w:t>
+      </w:r>
+      <w:r>
+        <w:t xml:space="preserve"> </w:t>
+      </w:r>
+      <w:r>
+        <w:t>W</w:t>
+      </w:r>
+      <w:r>
+        <w:t>e solved th</w:t>
+      </w:r>
+      <w:r>
+        <w:t>is</w:t>
+      </w:r>
+      <w:r>
+        <w:t xml:space="preserve"> issue by increasing regularization </w:t>
+      </w:r>
+      <w:r>
+        <w:t>via</w:t>
+      </w:r>
+      <w:r>
+        <w:t xml:space="preserve"> dropout rates.</w:t>
+      </w:r>
+    </w:p>
+    <w:p>
+      <w:pPr>
+        <w:pStyle w:val="ListParagraph"/>
+        <w:numPr>
+          <w:ilvl w:val="0"/>
+          <w:numId w:val="42"/>
+        </w:numPr>
+        <w:ind w:left="360"/>
+        <w:jc w:val="both"/>
+      </w:pPr>
+      <w:r>
+        <w:t>If the bias is high, that means the CNN fails to find predictable correlations between input features, and this can be either due to insufficient training examples or due to using a model with too few trainable parameters. If increasing model size or adding more datasets does not help, we also had the option of adding more components to the feature vector.</w:t>
+      </w:r>
+    </w:p>
+    <w:p>
+      <w:pPr>
+        <w:pStyle w:val="Heading2"/>
+      </w:pPr>
+      <w:r>
+        <w:t>Training steps for 100ms and 500ms speaker counting</w:t>
+      </w:r>
+    </w:p>
+    <w:p>
+      <w:pPr>
+        <w:jc w:val="both"/>
+      </w:pPr>
+      <w:r>
+        <w:t>Figures 9, 10 and 11 are illustrating the training steps we took in order to converge the models that we used to count competing speakers on frames of 100ms and 500ms. Each set of 2 or 3 bars in the charts can be viewed as an incremental step over the previous set.</w:t>
+      </w:r>
+    </w:p>
+    <w:p>
+      <w:pPr>
+        <w:jc w:val="both"/>
+      </w:pPr>
     </w:p>
     <w:p>
       <w:pPr>
@@ -5069,7 +5305,6 @@
         <w:rPr>
           <w:noProof/>
         </w:rPr>
-        <w:lastRenderedPageBreak/>
         <w:drawing>
           <wp:inline distT="0" distB="0" distL="0" distR="0" wp14:anchorId="50F8F728" wp14:editId="69E95D63">
             <wp:extent cx="3200400" cy="1627505"/>
@@ -5127,13 +5362,91 @@
         <w:jc w:val="center"/>
       </w:pPr>
       <w:r>
-        <w:t>Fig. 1</w:t>
-      </w:r>
-      <w:r>
-        <w:t>1</w:t>
+        <w:t xml:space="preserve">Fig. </w:t>
+      </w:r>
+      <w:r>
+        <w:t>9</w:t>
       </w:r>
       <w:r>
         <w:t>. Training steps for speaker counting on 100ms frames</w:t>
+      </w:r>
+    </w:p>
+    <w:p>
+      <w:pPr>
+        <w:pStyle w:val="FigureCaption"/>
+      </w:pPr>
+    </w:p>
+    <w:p>
+      <w:pPr>
+        <w:jc w:val="both"/>
+      </w:pPr>
+      <w:r>
+        <w:rPr>
+          <w:noProof/>
+        </w:rPr>
+        <w:drawing>
+          <wp:inline distT="0" distB="0" distL="0" distR="0" wp14:anchorId="63B95316" wp14:editId="57B54C61">
+            <wp:extent cx="3200400" cy="1676400"/>
+            <wp:effectExtent l="0" t="0" r="0" b="0"/>
+            <wp:docPr id="13" name="Picture 3"/>
+            <wp:cNvGraphicFramePr>
+              <a:graphicFrameLocks xmlns:a="http://schemas.openxmlformats.org/drawingml/2006/main" noChangeAspect="1"/>
+            </wp:cNvGraphicFramePr>
+            <a:graphic xmlns:a="http://schemas.openxmlformats.org/drawingml/2006/main">
+              <a:graphicData uri="http://schemas.openxmlformats.org/drawingml/2006/picture">
+                <pic:pic xmlns:pic="http://schemas.openxmlformats.org/drawingml/2006/picture">
+                  <pic:nvPicPr>
+                    <pic:cNvPr id="0" name="Picture 3"/>
+                    <pic:cNvPicPr>
+                      <a:picLocks noChangeAspect="1" noChangeArrowheads="1"/>
+                    </pic:cNvPicPr>
+                  </pic:nvPicPr>
+                  <pic:blipFill>
+                    <a:blip r:embed="rId22">
+                      <a:extLst>
+                        <a:ext uri="{28A0092B-C50C-407E-A947-70E740481C1C}">
+                          <a14:useLocalDpi xmlns:a14="http://schemas.microsoft.com/office/drawing/2010/main" val="0"/>
+                        </a:ext>
+                      </a:extLst>
+                    </a:blip>
+                    <a:srcRect/>
+                    <a:stretch>
+                      <a:fillRect/>
+                    </a:stretch>
+                  </pic:blipFill>
+                  <pic:spPr bwMode="auto">
+                    <a:xfrm>
+                      <a:off x="0" y="0"/>
+                      <a:ext cx="3200400" cy="1676400"/>
+                    </a:xfrm>
+                    <a:prstGeom prst="rect">
+                      <a:avLst/>
+                    </a:prstGeom>
+                    <a:noFill/>
+                    <a:ln>
+                      <a:noFill/>
+                    </a:ln>
+                  </pic:spPr>
+                </pic:pic>
+              </a:graphicData>
+            </a:graphic>
+          </wp:inline>
+        </w:drawing>
+      </w:r>
+    </w:p>
+    <w:p>
+      <w:pPr>
+        <w:pStyle w:val="FigureCaption"/>
+        <w:jc w:val="center"/>
+      </w:pPr>
+      <w:r>
+        <w:t>Fig.</w:t>
+      </w:r>
+      <w:r>
+        <w:t xml:space="preserve"> 10</w:t>
+      </w:r>
+      <w:r>
+        <w:t>. Loss function decrease for 100ms model</w:t>
       </w:r>
     </w:p>
     <w:p>
@@ -5179,7 +5492,7 @@
                     </pic:cNvPicPr>
                   </pic:nvPicPr>
                   <pic:blipFill>
-                    <a:blip r:embed="rId22"/>
+                    <a:blip r:embed="rId23"/>
                     <a:stretch>
                       <a:fillRect/>
                     </a:stretch>
@@ -5209,7 +5522,7 @@
         <w:t>Fig. 1</w:t>
       </w:r>
       <w:r>
-        <w:t>2</w:t>
+        <w:t>1</w:t>
       </w:r>
       <w:r>
         <w:t>. Training steps for speaker counting on 500ms frames</w:t>
@@ -5217,168 +5530,90 @@
     </w:p>
     <w:p>
       <w:pPr>
-        <w:pStyle w:val="FigureCaption"/>
-      </w:pPr>
-    </w:p>
-    <w:p>
-      <w:pPr>
         <w:jc w:val="both"/>
       </w:pPr>
-      <w:r>
-        <w:rPr>
-          <w:noProof/>
-        </w:rPr>
-        <w:drawing>
-          <wp:inline distT="0" distB="0" distL="0" distR="0">
-            <wp:extent cx="3200400" cy="1676400"/>
-            <wp:effectExtent l="0" t="0" r="0" b="0"/>
-            <wp:docPr id="13" name="Picture 3"/>
-            <wp:cNvGraphicFramePr>
-              <a:graphicFrameLocks xmlns:a="http://schemas.openxmlformats.org/drawingml/2006/main" noChangeAspect="1"/>
-            </wp:cNvGraphicFramePr>
-            <a:graphic xmlns:a="http://schemas.openxmlformats.org/drawingml/2006/main">
-              <a:graphicData uri="http://schemas.openxmlformats.org/drawingml/2006/picture">
-                <pic:pic xmlns:pic="http://schemas.openxmlformats.org/drawingml/2006/picture">
-                  <pic:nvPicPr>
-                    <pic:cNvPr id="0" name="Picture 3"/>
-                    <pic:cNvPicPr>
-                      <a:picLocks noChangeAspect="1" noChangeArrowheads="1"/>
-                    </pic:cNvPicPr>
-                  </pic:nvPicPr>
-                  <pic:blipFill>
-                    <a:blip r:embed="rId23">
-                      <a:extLst>
-                        <a:ext uri="{28A0092B-C50C-407E-A947-70E740481C1C}">
-                          <a14:useLocalDpi xmlns:a14="http://schemas.microsoft.com/office/drawing/2010/main" val="0"/>
-                        </a:ext>
-                      </a:extLst>
-                    </a:blip>
-                    <a:srcRect/>
-                    <a:stretch>
-                      <a:fillRect/>
-                    </a:stretch>
-                  </pic:blipFill>
-                  <pic:spPr bwMode="auto">
-                    <a:xfrm>
-                      <a:off x="0" y="0"/>
-                      <a:ext cx="3200400" cy="1676400"/>
-                    </a:xfrm>
-                    <a:prstGeom prst="rect">
-                      <a:avLst/>
-                    </a:prstGeom>
-                    <a:noFill/>
-                    <a:ln>
-                      <a:noFill/>
-                    </a:ln>
-                  </pic:spPr>
-                </pic:pic>
-              </a:graphicData>
-            </a:graphic>
-          </wp:inline>
-        </w:drawing>
-      </w:r>
-    </w:p>
-    <w:p>
-      <w:pPr>
-        <w:pStyle w:val="FigureCaption"/>
-        <w:jc w:val="center"/>
-      </w:pPr>
+    </w:p>
+    <w:p>
+      <w:pPr>
+        <w:jc w:val="both"/>
+      </w:pPr>
+      <w:r>
+        <w:t>For 100ms</w:t>
+      </w:r>
+      <w:r>
+        <w:t xml:space="preserve"> in Fig. </w:t>
+      </w:r>
+      <w:r>
+        <w:t>9</w:t>
+      </w:r>
+      <w:r>
+        <w:t>,</w:t>
+      </w:r>
+      <w:r>
+        <w:t xml:space="preserve"> we used CNN</w:t>
+      </w:r>
+      <w:r>
+        <w:t>s</w:t>
+      </w:r>
+      <w:r>
+        <w:t xml:space="preserve"> with only 1D convolutional layers. We started with using only the FFT, </w:t>
+      </w:r>
+      <w:r>
+        <w:t>r</w:t>
+      </w:r>
+      <w:r>
+        <w:t xml:space="preserve">aw </w:t>
+      </w:r>
+      <w:r>
+        <w:t>s</w:t>
+      </w:r>
+      <w:r>
+        <w:t xml:space="preserve">ignal </w:t>
+      </w:r>
+      <w:r>
+        <w:t>e</w:t>
+      </w:r>
+      <w:r>
+        <w:t xml:space="preserve">nvelope and </w:t>
+      </w:r>
+      <w:r>
+        <w:t>h</w:t>
+      </w:r>
+      <w:r>
+        <w:t xml:space="preserve">istogram as feature set components and we obtained around 46% validation error. Next, we retrained the model with 2.5 times more training examples and only saw a 1.5% drop in validation error. In the following step we replaced the FFT with the </w:t>
+      </w:r>
+      <w:r>
+        <w:t>s</w:t>
+      </w:r>
+      <w:r>
+        <w:t>pectrogram but we did not see any significant reduction in validation or inference set errors. At this point we increased the order of the filters used in the 1D convolutional layers</w:t>
+      </w:r>
+      <w:r>
+        <w:t xml:space="preserve"> and the model performance was not improved. We therefore considered the checkpoints for the last 3 steps as candidates for speaker counting on 100ms and selected the one with the </w:t>
+      </w:r>
+      <w:r>
+        <w:t>lowest</w:t>
+      </w:r>
+      <w:r>
+        <w:t xml:space="preserve"> inference time as the final one.</w:t>
+      </w:r>
+    </w:p>
+    <w:p>
+      <w:pPr>
+        <w:jc w:val="both"/>
+      </w:pPr>
+      <w:r>
+        <w:tab/>
+        <w:t xml:space="preserve">In </w:t>
+      </w:r>
       <w:r>
         <w:t>Fig. 1</w:t>
       </w:r>
       <w:r>
-        <w:t>3</w:t>
-      </w:r>
-      <w:r>
-        <w:t xml:space="preserve">. </w:t>
-      </w:r>
-      <w:r>
-        <w:t>Loss</w:t>
-      </w:r>
-      <w:r>
-        <w:t xml:space="preserve"> function</w:t>
-      </w:r>
-      <w:r>
-        <w:t xml:space="preserve"> decrease</w:t>
-      </w:r>
-      <w:r>
-        <w:t xml:space="preserve"> for 100ms model</w:t>
-      </w:r>
-    </w:p>
-    <w:p>
-      <w:pPr>
-        <w:pStyle w:val="FigureCaption"/>
-      </w:pPr>
-    </w:p>
-    <w:p>
-      <w:pPr>
-        <w:pStyle w:val="ListParagraph"/>
-        <w:numPr>
-          <w:ilvl w:val="0"/>
-          <w:numId w:val="42"/>
-        </w:numPr>
-        <w:ind w:left="360"/>
-        <w:jc w:val="both"/>
-      </w:pPr>
-      <w:r>
-        <w:t xml:space="preserve">If the bias is high, that means the CNN fails to find predictable correlations between input features, and this can be either due to insufficient training examples or due to using a model with too few trainable parameters. If increasing model size or adding more datasets does not help, we also had the option of adding more components to the feature vector. </w:t>
-      </w:r>
-    </w:p>
-    <w:p>
-      <w:pPr>
-        <w:jc w:val="both"/>
-      </w:pPr>
-    </w:p>
-    <w:p>
-      <w:pPr>
-        <w:pStyle w:val="Heading2"/>
-      </w:pPr>
-      <w:r>
-        <w:t>Training steps for 100ms and 500ms speaker counting</w:t>
-      </w:r>
-    </w:p>
-    <w:p>
-      <w:pPr>
-        <w:jc w:val="both"/>
-      </w:pPr>
-      <w:r>
-        <w:t>Figures 1</w:t>
-      </w:r>
-      <w:r>
-        <w:t>1</w:t>
-      </w:r>
-      <w:r>
-        <w:t>, 1</w:t>
-      </w:r>
-      <w:r>
-        <w:t>2</w:t>
-      </w:r>
-      <w:r>
-        <w:t xml:space="preserve"> and 1</w:t>
-      </w:r>
-      <w:r>
-        <w:t>3</w:t>
-      </w:r>
-      <w:r>
-        <w:t xml:space="preserve"> are illustrating the training steps we took in order to converge the models </w:t>
-      </w:r>
-      <w:r>
-        <w:t xml:space="preserve">that </w:t>
-      </w:r>
-      <w:r>
-        <w:t xml:space="preserve">we used to count competing speakers on frames of 100ms and 500ms. Each </w:t>
-      </w:r>
-      <w:r>
-        <w:t>set of 2 or 3 bars</w:t>
-      </w:r>
-      <w:r>
-        <w:t xml:space="preserve"> in the charts can be viewed as an incremental step over the previous </w:t>
-      </w:r>
-      <w:r>
-        <w:t>set</w:t>
-      </w:r>
-      <w:r>
-        <w:t>.</w:t>
+        <w:t>0</w:t>
+      </w:r>
+      <w:r>
+        <w:t xml:space="preserve"> we can see that the loss function was monitored for a sufficient number of epochs so that we did not miss a late steep decline of the model error.</w:t>
       </w:r>
     </w:p>
     <w:p>
@@ -5387,76 +5622,22 @@
         <w:jc w:val="both"/>
       </w:pPr>
       <w:r>
-        <w:t>For 100ms</w:t>
-      </w:r>
-      <w:r>
-        <w:t xml:space="preserve"> in Fig. 11,</w:t>
-      </w:r>
-      <w:r>
-        <w:t xml:space="preserve"> we used CNN</w:t>
-      </w:r>
-      <w:r>
-        <w:t>s</w:t>
-      </w:r>
-      <w:r>
-        <w:t xml:space="preserve"> with only 1D convolutional layers. We started with using only the FFT, </w:t>
-      </w:r>
-      <w:r>
-        <w:t>r</w:t>
-      </w:r>
-      <w:r>
-        <w:t xml:space="preserve">aw </w:t>
-      </w:r>
-      <w:r>
-        <w:t>s</w:t>
-      </w:r>
-      <w:r>
-        <w:t xml:space="preserve">ignal </w:t>
-      </w:r>
-      <w:r>
-        <w:t>e</w:t>
-      </w:r>
-      <w:r>
-        <w:t xml:space="preserve">nvelope and </w:t>
-      </w:r>
-      <w:r>
-        <w:t>h</w:t>
-      </w:r>
-      <w:r>
-        <w:t xml:space="preserve">istogram as feature set components and we obtained around 46% validation error. Next, we retrained </w:t>
-      </w:r>
-      <w:r>
-        <w:t xml:space="preserve">the model with 2.5 times more training examples and only saw a 1.5% drop in validation error. In the following step we replaced the FFT with the </w:t>
-      </w:r>
-      <w:r>
-        <w:t>s</w:t>
-      </w:r>
-      <w:r>
-        <w:t>pectrogram but we did not see any significant reduction in validation or inference set errors. At this point we increased the order of the filters used in the 1D convolutional layers</w:t>
-      </w:r>
-      <w:r>
-        <w:t xml:space="preserve"> and the model performance was not improved. We therefore considered the checkpoints for the last 3 steps as candidates for speaker counting on 100ms and selected the one with the </w:t>
-      </w:r>
-      <w:r>
-        <w:t>lowest</w:t>
-      </w:r>
-      <w:r>
-        <w:t xml:space="preserve"> inference time as the final one.</w:t>
-      </w:r>
-    </w:p>
-    <w:p>
-      <w:pPr>
-        <w:jc w:val="both"/>
-      </w:pPr>
-      <w:r>
-        <w:tab/>
-        <w:t xml:space="preserve">In </w:t>
-      </w:r>
-      <w:r>
-        <w:t>Fig. 13</w:t>
-      </w:r>
-      <w:r>
-        <w:t xml:space="preserve"> we can see that the loss function was monitored for a sufficient number of epochs so that we did not miss a late steep decline of the model error.</w:t>
+        <w:t xml:space="preserve">The final inference error for speaker counting on 100ms is 46.46%. We reiterate the fact that we are targeting counting up </w:t>
+      </w:r>
+      <w:r>
+        <w:t>to 4 simultaneous speakers</w:t>
+      </w:r>
+      <w:r>
+        <w:t>. C</w:t>
+      </w:r>
+      <w:r>
+        <w:t xml:space="preserve">ompared to the performance achieved by human listeners the </w:t>
+      </w:r>
+      <w:r>
+        <w:t>CNN</w:t>
+      </w:r>
+      <w:r>
+        <w:t xml:space="preserve"> we trained achieves similar level of counting accuracy by analyzing a frame smaller by at least an order of magnitude.</w:t>
       </w:r>
     </w:p>
     <w:p>
@@ -5465,19 +5646,61 @@
         <w:jc w:val="both"/>
       </w:pPr>
       <w:r>
-        <w:t>The final inference error for speaker counting on 100ms is 46.46%. We reiterate the fact that we are targeting counting up to 4 simultaneous speakers</w:t>
-      </w:r>
-      <w:r>
-        <w:t>. C</w:t>
-      </w:r>
-      <w:r>
-        <w:t xml:space="preserve">ompared to the performance achieved by human listeners the </w:t>
-      </w:r>
-      <w:r>
-        <w:t>CNN</w:t>
-      </w:r>
-      <w:r>
-        <w:t xml:space="preserve"> we trained achieves similar level of counting accuracy by analyzing a frame smaller by at least an order of magnitude.</w:t>
+        <w:t>As illustrated in</w:t>
+      </w:r>
+      <w:r>
+        <w:t xml:space="preserve"> Fig. </w:t>
+      </w:r>
+      <w:r>
+        <w:t>1</w:t>
+      </w:r>
+      <w:r>
+        <w:t>1</w:t>
+      </w:r>
+      <w:r>
+        <w:t>, f</w:t>
+      </w:r>
+      <w:r>
+        <w:t xml:space="preserve">or 500ms we </w:t>
+      </w:r>
+      <w:r>
+        <w:t>took</w:t>
+      </w:r>
+      <w:r>
+        <w:t xml:space="preserve"> more steps since we expected a lower model error. Initially the model had only 1D convolutional layers and used, as in the 100ms case, the FFT, </w:t>
+      </w:r>
+      <w:r>
+        <w:t>s</w:t>
+      </w:r>
+      <w:r>
+        <w:t xml:space="preserve">ignal </w:t>
+      </w:r>
+      <w:r>
+        <w:t>e</w:t>
+      </w:r>
+      <w:r>
+        <w:t xml:space="preserve">nvelope and </w:t>
+      </w:r>
+      <w:r>
+        <w:t>h</w:t>
+      </w:r>
+      <w:r>
+        <w:t>istogram as features.</w:t>
+      </w:r>
+      <w:r>
+        <w:t xml:space="preserve"> We continued by replacing the feature vectors with the spectrogram of the signal frame and </w:t>
+      </w:r>
+      <w:r>
+        <w:t xml:space="preserve">used </w:t>
+      </w:r>
+      <w:r>
+        <w:t>2D convolutional layers, treating the spectrogram as an image – as observed also in [40]. At this step we continued to see a large difference between training and validation error indicating that the model was overfitting the dataset and needed more aggressive regularization. Increasing dropout rates reduced the validation error with 2% and increased the training error. We followed with 3 incremental steps by adding 50% more training examples, increasing the model size with higher filter orders and adding another convolutional layer. These 3 steps did not show a significant variation in validation error. The next attempt was to add more features like the raw signal envelope and histogram and get back to using 1D convolutional layers. This step caused a sharp drop in the training error of about 4% but increased variance since validation error remained the same as in the previous steps. Slightly increasing regularization and reducing the start learning rate of the optimizer caused a more than 2% drop in validation error.</w:t>
+      </w:r>
+      <w:r>
+        <w:t xml:space="preserve"> This last step brought us to the final model that we used for inference. As a side effort, we replaced the spectrogram with MFCC in order to reduce the model size and improve latency and even though we observed slightly higher validation error, the inference performance was better for the previous model. In the end we stopped at 29.5% classification error for counting speakers on 500ms timeframes</w:t>
+      </w:r>
+      <w:r>
+        <w:t>.</w:t>
       </w:r>
     </w:p>
     <w:p>
@@ -5486,55 +5709,7 @@
         <w:jc w:val="both"/>
       </w:pPr>
       <w:r>
-        <w:t>As illustrated in</w:t>
-      </w:r>
-      <w:r>
-        <w:t xml:space="preserve"> Fig. </w:t>
-      </w:r>
-      <w:r>
-        <w:t>12, f</w:t>
-      </w:r>
-      <w:r>
-        <w:t xml:space="preserve">or 500ms we </w:t>
-      </w:r>
-      <w:r>
-        <w:t>took</w:t>
-      </w:r>
-      <w:r>
-        <w:t xml:space="preserve"> more steps since we expected a lower model error. Initially the model had only 1D convolutional layers and used, as in the 100ms case, the FFT, </w:t>
-      </w:r>
-      <w:r>
-        <w:t>s</w:t>
-      </w:r>
-      <w:r>
-        <w:t xml:space="preserve">ignal </w:t>
-      </w:r>
-      <w:r>
-        <w:t>e</w:t>
-      </w:r>
-      <w:r>
-        <w:t xml:space="preserve">nvelope and </w:t>
-      </w:r>
-      <w:r>
-        <w:t>h</w:t>
-      </w:r>
-      <w:r>
-        <w:t>istogram as features.</w:t>
-      </w:r>
-      <w:r>
-        <w:t xml:space="preserve"> We continued by replacing the feature vectors with the spectrogram of the signal frame and </w:t>
-      </w:r>
-      <w:r>
-        <w:t xml:space="preserve">used </w:t>
-      </w:r>
-      <w:r>
-        <w:t>2D convolutional layers, treating the spectrogram as an image – as observed also in [40]. At this step we continued to see a large difference between training and validation error indicating that the model was overfitting the dataset and needed more aggressive regularization. Increasing dropout rates reduced the validation error with 2% and increased the training error. We followed with 3 incremental steps by adding 50% more training examples, increasing the model size with higher filter orders and adding another convolutional layer. These 3 steps did not show a significant variation in validation error. The next attempt was to add more features like the raw signal envelope and histogram and get back to using 1D convolutional layers. This step caused a sharp drop in the training error of about 4% but increased variance since validation error remained the same as in the previous steps. Slightly increasing regularization and reducing the start learning rate of the optimizer caused a more than 2% drop in validation error.</w:t>
-      </w:r>
-      <w:r>
-        <w:t xml:space="preserve"> This last step brought us to the final model that we used for inference. As a side effort, we replaced the spectrogram with MFCC in order to reduce the model size and improve latency and even though we observed slightly higher validation error, the inference performance was better for the previous model. In the end we stopped at 29.5% classification error for counting speakers on 500ms timeframes, which is considerably better than </w:t>
-      </w:r>
-      <w:r>
-        <w:t>human level performance for this isolated task, as described in section II.</w:t>
+        <w:t>In fig. 3a. human listeners demonstrated 54% classification error for competing speaker counting on 500ms windows which is considerably higher than we achieved using the CNN approach.</w:t>
       </w:r>
     </w:p>
     <w:p>
@@ -5581,13 +5756,15 @@
       <w:r>
         <w:t xml:space="preserve"> The same models trained for speaker counting were also used to detect overlapped speech</w:t>
       </w:r>
+      <w:r>
+        <w:t xml:space="preserve"> and, therefore, we will present two sets of results in the following sub-sections.</w:t>
+      </w:r>
     </w:p>
     <w:p>
       <w:pPr>
         <w:pStyle w:val="TableTitle"/>
       </w:pPr>
       <w:r>
-        <w:lastRenderedPageBreak/>
         <w:t>Table II</w:t>
       </w:r>
     </w:p>
@@ -6545,7 +6722,7 @@
         <w:t>Fig. 1</w:t>
       </w:r>
       <w:r>
-        <w:t>4</w:t>
+        <w:t>2</w:t>
       </w:r>
       <w:r>
         <w:t>. Speaker counting accuracy as function of frame length</w:t>
@@ -6624,7 +6801,7 @@
         <w:t>Fig. 1</w:t>
       </w:r>
       <w:r>
-        <w:t>5</w:t>
+        <w:t>3</w:t>
       </w:r>
       <w:r>
         <w:t xml:space="preserve">. </w:t>
@@ -6656,7 +6833,7 @@
     </w:p>
     <w:p>
       <w:pPr>
-        <w:jc w:val="both"/>
+        <w:pStyle w:val="FigureCaption"/>
       </w:pPr>
     </w:p>
     <w:p>
@@ -6727,7 +6904,7 @@
         <w:t>Fig. 1</w:t>
       </w:r>
       <w:r>
-        <w:t>6</w:t>
+        <w:t>4</w:t>
       </w:r>
       <w:r>
         <w:t>. Confusion matrices for speaker counting</w:t>
@@ -6747,10 +6924,29 @@
     </w:p>
     <w:p>
       <w:pPr>
+        <w:pStyle w:val="FigureCaption"/>
+      </w:pPr>
+    </w:p>
+    <w:p>
+      <w:pPr>
         <w:jc w:val="both"/>
       </w:pPr>
       <w:r>
-        <w:t>and, therefore, we will present two sets of results in the following sub-sections.</w:t>
+        <w:t>Table II summarizes the feature vectors for all the models trained and presented in this section. We can observe how vector size increases with frame length due to the usage of the spectrogram and signal’s envelope as features. For small frames, we reduced the spectrogram’s window. After 500ms, we replaced the spectrogram with MFCC due to the growth of the vector</w:t>
+      </w:r>
+      <w:r>
+        <w:t xml:space="preserve"> size</w:t>
+      </w:r>
+      <w:r>
+        <w:t xml:space="preserve"> which became prohibitive for training the model. For 500ms we measured the impact of switching from spectrogram to MFCC and noticed that it is small enough to be compensated by the training and inference speed.</w:t>
+      </w:r>
+    </w:p>
+    <w:p>
+      <w:pPr>
+        <w:pStyle w:val="Heading2"/>
+      </w:pPr>
+      <w:r>
+        <w:t>Speaker counting</w:t>
       </w:r>
     </w:p>
     <w:p>
@@ -6759,21 +6955,79 @@
         <w:jc w:val="both"/>
       </w:pPr>
       <w:r>
-        <w:t>Table II summarizes the feature vectors for all the models trained and presented in this section. We can observe how vector size increases with frame length due to the usage of the spectrogram and signal’s envelope as features. For small frames, we reduced the spectrogram’s window. After 500ms, we replaced the spectrogram with MFCC due to the growth of the vector</w:t>
-      </w:r>
-      <w:r>
-        <w:t xml:space="preserve"> size</w:t>
-      </w:r>
-      <w:r>
-        <w:t xml:space="preserve"> which became prohibitive for training the model. For 500ms we measured the impact of switching from spectrogram to MFCC and noticed that it is small enough to be compensated by the training and inference speed.</w:t>
-      </w:r>
-    </w:p>
-    <w:p>
-      <w:pPr>
-        <w:pStyle w:val="Heading2"/>
-      </w:pPr>
-      <w:r>
-        <w:t>Speaker counting</w:t>
+        <w:t>Figures 1</w:t>
+      </w:r>
+      <w:r>
+        <w:t>2</w:t>
+      </w:r>
+      <w:r>
+        <w:t xml:space="preserve"> and 1</w:t>
+      </w:r>
+      <w:r>
+        <w:t>3</w:t>
+      </w:r>
+      <w:r>
+        <w:t xml:space="preserve"> are probably the most important results of this work. We can see</w:t>
+      </w:r>
+      <w:r>
+        <w:t xml:space="preserve"> in</w:t>
+      </w:r>
+      <w:r>
+        <w:t xml:space="preserve"> Fig. </w:t>
+      </w:r>
+      <w:r>
+        <w:t>1</w:t>
+      </w:r>
+      <w:r>
+        <w:t>2</w:t>
+      </w:r>
+      <w:r>
+        <w:t xml:space="preserve"> that for 1 second frames, the speaker counting error gets close to 20%, while for sub-second frame lengths we see a steady drop in the error rate with the increase of the targeted duration. </w:t>
+      </w:r>
+      <w:r>
+        <w:t>Figure 1</w:t>
+      </w:r>
+      <w:r>
+        <w:t>5</w:t>
+      </w:r>
+      <w:r>
+        <w:t xml:space="preserve"> shows a relatively close error between training, validation and inference datasets which gives us confidence that the models have </w:t>
+      </w:r>
+      <w:r>
+        <w:t xml:space="preserve">a good </w:t>
+      </w:r>
+      <w:r>
+        <w:t>generalization capacity.</w:t>
+      </w:r>
+    </w:p>
+    <w:p>
+      <w:pPr>
+        <w:jc w:val="both"/>
+      </w:pPr>
+      <w:r>
+        <w:tab/>
+        <w:t>In</w:t>
+      </w:r>
+      <w:r>
+        <w:t xml:space="preserve"> Fig. </w:t>
+      </w:r>
+      <w:r>
+        <w:t>1</w:t>
+      </w:r>
+      <w:r>
+        <w:t>4</w:t>
+      </w:r>
+      <w:r>
+        <w:t xml:space="preserve"> we can analyze the confusion matrices for some of the trained models. We can clearly see excellent </w:t>
+      </w:r>
+      <w:r>
+        <w:t xml:space="preserve">accuracy when the CNNs are being presented with a mixture with a single source, and good accuracy when the mixture has 4 sources. The models are challenged when having to distinguish more subtle differences between 2 and 3 speakers. Even though a mixture with 4 sources </w:t>
+      </w:r>
+      <w:r>
+        <w:t>should have similar properties compared with mixtures</w:t>
+      </w:r>
+      <w:r>
+        <w:t xml:space="preserve"> with 2 or 3 sources, counting 4 speakers is more accurate because the models tend to predict “one or many” competing speakers.</w:t>
       </w:r>
     </w:p>
     <w:p>
@@ -6782,79 +7036,46 @@
         <w:jc w:val="both"/>
       </w:pPr>
       <w:r>
-        <w:t>Figures 1</w:t>
-      </w:r>
-      <w:r>
-        <w:t>4</w:t>
-      </w:r>
-      <w:r>
-        <w:t xml:space="preserve"> and 1</w:t>
-      </w:r>
-      <w:r>
-        <w:t>5</w:t>
-      </w:r>
-      <w:r>
-        <w:t xml:space="preserve"> are probably the most important results of this work. We can see</w:t>
-      </w:r>
-      <w:r>
-        <w:t xml:space="preserve"> in</w:t>
-      </w:r>
-      <w:r>
-        <w:t xml:space="preserve"> Fig. </w:t>
+        <w:t xml:space="preserve">We believe that we are revealing the best results </w:t>
+      </w:r>
+      <w:r>
+        <w:t>for</w:t>
+      </w:r>
+      <w:r>
+        <w:t xml:space="preserve"> speaker counting in single channel mixtures in existing literature. </w:t>
+      </w:r>
+      <w:r>
+        <w:t xml:space="preserve">We can compare with </w:t>
+      </w:r>
+      <w:r>
+        <w:t>[22]</w:t>
+      </w:r>
+      <w:r>
+        <w:t xml:space="preserve"> and [57]</w:t>
+      </w:r>
+      <w:r>
+        <w:t xml:space="preserve"> where</w:t>
+      </w:r>
+      <w:r>
+        <w:t xml:space="preserve"> the authors achieve around 2</w:t>
       </w:r>
       <w:r>
         <w:t>1</w:t>
       </w:r>
       <w:r>
-        <w:t>4</w:t>
-      </w:r>
-      <w:r>
-        <w:t xml:space="preserve"> that for 1 second frames, the speaker counting error gets close to 20%, while for sub-second frame lengths we see a steady drop in the error rate with the increase of the targeted duration. </w:t>
-      </w:r>
-      <w:r>
-        <w:t>Figure 1</w:t>
-      </w:r>
-      <w:r>
-        <w:t>5</w:t>
-      </w:r>
-      <w:r>
-        <w:t xml:space="preserve"> shows a relatively close error between training, validation and inference datasets which gives us confidence that the models have </w:t>
-      </w:r>
-      <w:r>
-        <w:t xml:space="preserve">a good </w:t>
-      </w:r>
-      <w:r>
-        <w:t>generalization capacity.</w:t>
-      </w:r>
-    </w:p>
-    <w:p>
-      <w:pPr>
-        <w:jc w:val="both"/>
-      </w:pPr>
-      <w:r>
-        <w:tab/>
-        <w:t>In</w:t>
-      </w:r>
-      <w:r>
-        <w:t xml:space="preserve"> Fig. </w:t>
-      </w:r>
-      <w:r>
-        <w:t>1</w:t>
-      </w:r>
-      <w:r>
-        <w:t>6</w:t>
-      </w:r>
-      <w:r>
-        <w:t xml:space="preserve"> we can analyze the confusion matrices for some of the trained models. We can clearly see excellent </w:t>
-      </w:r>
-      <w:r>
-        <w:t xml:space="preserve">accuracy when the CNNs are being presented with a mixture with a single source, and good accuracy when the mixture has 4 sources. The models are challenged when having to distinguish more subtle differences between 2 and 3 speakers. Even though a mixture with 4 sources </w:t>
-      </w:r>
-      <w:r>
-        <w:t>should have similar properties compared with mixtures</w:t>
-      </w:r>
-      <w:r>
-        <w:t xml:space="preserve"> with 2 or 3 sources, counting 4 speakers is more accurate because the models tend to predict “one or many” competing speakers. This is due to the fact that single source recordings are much more “different” than ones with competing speakers.</w:t>
+        <w:t>% error for counting up to 4 simultaneous speakers on frames of 5 seconds</w:t>
+      </w:r>
+      <w:r>
+        <w:t>.</w:t>
+      </w:r>
+      <w:r>
+        <w:t xml:space="preserve"> The 21% value was derived considering the counting accuracy reported for 2, 3 and 4 competing speakers.</w:t>
+      </w:r>
+      <w:r>
+        <w:t xml:space="preserve"> Our trained CNNs achieve the same level of error on frames of 1 second</w:t>
+      </w:r>
+      <w:r>
+        <w:t>.</w:t>
       </w:r>
     </w:p>
     <w:p>
@@ -6863,43 +7084,49 @@
         <w:jc w:val="both"/>
       </w:pPr>
       <w:r>
-        <w:t xml:space="preserve">We believe that we are revealing the best results </w:t>
-      </w:r>
-      <w:r>
-        <w:t>for</w:t>
-      </w:r>
-      <w:r>
-        <w:t xml:space="preserve"> speaker counting in single channel mixtures in existing literature. </w:t>
-      </w:r>
-      <w:r>
-        <w:t xml:space="preserve">We can compare with </w:t>
-      </w:r>
-      <w:r>
-        <w:t>[22]</w:t>
-      </w:r>
-      <w:r>
-        <w:t xml:space="preserve"> and [57]</w:t>
-      </w:r>
-      <w:r>
-        <w:t xml:space="preserve"> where</w:t>
-      </w:r>
-      <w:r>
-        <w:t xml:space="preserve"> the authors achieve around 2</w:t>
-      </w:r>
-      <w:r>
-        <w:t>1</w:t>
-      </w:r>
-      <w:r>
-        <w:t>% error for counting up to 4 simultaneous speakers on frames of 5 seconds</w:t>
-      </w:r>
-      <w:r>
-        <w:t>.</w:t>
-      </w:r>
-      <w:r>
-        <w:t xml:space="preserve"> The 21% value was derived considering the counting accuracy reported for 2, 3 and 4 competing speakers.</w:t>
-      </w:r>
-      <w:r>
-        <w:t xml:space="preserve"> Our trained CNNs achieve the same level of error on frames of 1 second</w:t>
+        <w:t>We</w:t>
+      </w:r>
+      <w:r>
+        <w:t xml:space="preserve"> think the strength of our approach relies in the fact that we trained a new model for each </w:t>
+      </w:r>
+      <w:r>
+        <w:t>timeframe</w:t>
+      </w:r>
+      <w:r>
+        <w:t xml:space="preserve">, and we limited the number of active speakers to 4, based on </w:t>
+      </w:r>
+      <w:r>
+        <w:t>the perception analysis study results</w:t>
+      </w:r>
+      <w:r>
+        <w:t xml:space="preserve">. </w:t>
+      </w:r>
+      <w:r>
+        <w:t>This</w:t>
+      </w:r>
+      <w:r>
+        <w:t xml:space="preserve"> may be a drawback for client applications where storing all the </w:t>
+      </w:r>
+      <w:r>
+        <w:t>models is not possible</w:t>
+      </w:r>
+      <w:r>
+        <w:t>, but in general selecting a single timeframe for counting speakers may be enough to enhance most applications</w:t>
+      </w:r>
+      <w:r>
+        <w:t xml:space="preserve">. Another important factor that </w:t>
+      </w:r>
+      <w:r>
+        <w:t xml:space="preserve">may have </w:t>
+      </w:r>
+      <w:r>
+        <w:t>influenced the results is the fact that we did not use silence samples when training the model</w:t>
+      </w:r>
+      <w:r>
+        <w:t xml:space="preserve">. </w:t>
+      </w:r>
+      <w:r>
+        <w:t>This can be performed efficiently by a VAD</w:t>
       </w:r>
       <w:r>
         <w:t>.</w:t>
@@ -6911,65 +7138,65 @@
         <w:jc w:val="both"/>
       </w:pPr>
       <w:r>
-        <w:t xml:space="preserve">When comparing to human level performance we need to normalize the results we reported in </w:t>
-      </w:r>
-      <w:r>
-        <w:t>F</w:t>
-      </w:r>
-      <w:r>
-        <w:t xml:space="preserve">ig. 1 and </w:t>
-      </w:r>
-      <w:r>
-        <w:t>F</w:t>
-      </w:r>
-      <w:r>
-        <w:t xml:space="preserve">ig. 3. The listeners had to guess a speaker count, </w:t>
-      </w:r>
-      <w:r>
-        <w:t>being given a limit of 10 speakers</w:t>
-      </w:r>
-      <w:r>
-        <w:t>, while the CNN</w:t>
-      </w:r>
-      <w:r>
-        <w:t xml:space="preserve"> had only 4 classes to select the answer from. Therefore, if we consider only the counting accuracy reported for 1-4 speakers, the error is less than 24%. Our proposed CNN achieves this error level for a frame length between 500ms and 1 second, while the human listeners need on average at least 10 seconds, according to </w:t>
-      </w:r>
-      <w:r>
-        <w:t xml:space="preserve">Fig. </w:t>
-      </w:r>
-      <w:r>
-        <w:t>2.</w:t>
-      </w:r>
-    </w:p>
-    <w:p>
-      <w:pPr>
-        <w:ind w:firstLine="202"/>
+        <w:t xml:space="preserve">To measure human level performance, we used the same database – </w:t>
+      </w:r>
+      <w:r>
+        <w:rPr>
+          <w:i/>
+        </w:rPr>
+        <w:t>Librispeech test-clean</w:t>
+      </w:r>
+      <w:r>
+        <w:t xml:space="preserve"> </w:t>
+      </w:r>
+      <w:r>
+        <w:t>–</w:t>
+      </w:r>
+      <w:r>
+        <w:t xml:space="preserve"> </w:t>
+      </w:r>
+      <w:r>
+        <w:t xml:space="preserve">to create the mixtures and we presented them to 80 volunteers. The collected results are summarized in fig. 3a. and 3b. We believe that 80 volunteers represent a sufficiently large participance to consolidate the relevance of the perception study. We can observe how </w:t>
+      </w:r>
+      <w:r>
+        <w:t xml:space="preserve">for 500ms and 1000ms recordings, human listeners demonstrated counting errors of 53% and </w:t>
+      </w:r>
+      <w:r>
+        <w:t>45% respectively. Our CNN approach yielded 29.5% error for 500ms and 22.7% for 1000ms which is considerably better.</w:t>
+      </w:r>
+    </w:p>
+    <w:p>
+      <w:pPr>
+        <w:pStyle w:val="Heading2"/>
+      </w:pPr>
+      <w:r>
+        <w:t>Overlapped speech detection</w:t>
+      </w:r>
+    </w:p>
+    <w:p>
+      <w:pPr>
         <w:jc w:val="both"/>
       </w:pPr>
       <w:r>
-        <w:t>We</w:t>
-      </w:r>
-      <w:r>
-        <w:t xml:space="preserve"> think the strength of our approach relies in the fact that we trained a new model for each </w:t>
-      </w:r>
-      <w:r>
-        <w:t>timeframe</w:t>
-      </w:r>
-      <w:r>
-        <w:t xml:space="preserve">, and we limited the number of active speakers to 4, based on human selective auditory attention performance. We recognize this may be a drawback for client applications where storing all the </w:t>
-      </w:r>
-      <w:r>
-        <w:t>models is not possible. Another important factor that influenced the results is the fact that we did not use silence samples when training the model</w:t>
-      </w:r>
-      <w:r>
-        <w:t xml:space="preserve">. </w:t>
-      </w:r>
-      <w:r>
-        <w:t>This can be performed efficiently by a VAD</w:t>
-      </w:r>
-      <w:r>
-        <w:t>.</w:t>
-      </w:r>
+        <w:t xml:space="preserve">In [19] we presented a CNN based approach for detecting overlapped speech. The topology had the same structure as the one presented in Fig. </w:t>
+      </w:r>
+      <w:r>
+        <w:t>7</w:t>
+      </w:r>
+      <w:r>
+        <w:t xml:space="preserve"> with a single convolutional block and 6 fully connected layers. We targeted very small timeframes like 25ms where we obtained an F-Score of 0.72. This score was achieved using MFCC, signal envelope, FFT, AR coefficients and squared features. The main downside of the proposed methodology was that we used a non-standard</w:t>
+      </w:r>
+      <w:r>
+        <w:t xml:space="preserve"> Romanian</w:t>
+      </w:r>
+      <w:r>
+        <w:t xml:space="preserve"> speech corpus for training and inference, that was acquisitioned in-house.</w:t>
+      </w:r>
+    </w:p>
+    <w:p>
+      <w:pPr>
+        <w:jc w:val="both"/>
+      </w:pPr>
     </w:p>
     <w:p>
       <w:pPr>
@@ -7039,7 +7266,7 @@
         <w:t>Fig. 1</w:t>
       </w:r>
       <w:r>
-        <w:t>7</w:t>
+        <w:t>5</w:t>
       </w:r>
       <w:r>
         <w:t>. Overlapped speech detection F-Score depending on frame duration</w:t>
@@ -7052,66 +7279,8 @@
     </w:p>
     <w:p>
       <w:pPr>
-        <w:pStyle w:val="Heading2"/>
-      </w:pPr>
-      <w:r>
-        <w:t>Overlapped speech detection using</w:t>
-      </w:r>
-      <w:r>
-        <w:t xml:space="preserve"> the same</w:t>
-      </w:r>
-      <w:r>
-        <w:t xml:space="preserve"> models</w:t>
-      </w:r>
-    </w:p>
-    <w:p>
-      <w:pPr>
         <w:jc w:val="both"/>
       </w:pPr>
-      <w:r>
-        <w:t xml:space="preserve">In [19] we presented a CNN based approach for detecting overlapped speech. The topology had the same structure as the one presented in </w:t>
-      </w:r>
-      <w:r>
-        <w:t xml:space="preserve">Fig. </w:t>
-      </w:r>
-      <w:r>
-        <w:t xml:space="preserve">9 with a single convolutional block and 6 fully connected layers. We targeted very small timeframes like 25ms </w:t>
-      </w:r>
-      <w:r>
-        <w:t>where we</w:t>
-      </w:r>
-      <w:r>
-        <w:t xml:space="preserve"> obtained an F-Score of 0.72. This score was achieved using MFCC, </w:t>
-      </w:r>
-      <w:r>
-        <w:t>s</w:t>
-      </w:r>
-      <w:r>
-        <w:t xml:space="preserve">ignal </w:t>
-      </w:r>
-      <w:r>
-        <w:t>e</w:t>
-      </w:r>
-      <w:r>
-        <w:t>nvelope, FFT, AR</w:t>
-      </w:r>
-      <w:r>
-        <w:t xml:space="preserve"> coefficients and squared features. The main downside of the proposed methodology was that we used a non-standard </w:t>
-      </w:r>
-      <w:r>
-        <w:t>speech corpus</w:t>
-      </w:r>
-      <w:r>
-        <w:t xml:space="preserve"> for training and inference, that was acquisitioned in-house.</w:t>
-      </w:r>
-    </w:p>
-    <w:p>
-      <w:pPr>
-        <w:jc w:val="both"/>
-      </w:pPr>
-      <w:r>
-        <w:tab/>
-      </w:r>
       <w:r>
         <w:t>To compute how the models trained for speaker counting would fare at overlapped speech detection, we proceeded as follows: d</w:t>
       </w:r>
@@ -7134,7 +7303,7 @@
         <w:t>Figure 1</w:t>
       </w:r>
       <w:r>
-        <w:t>7</w:t>
+        <w:t>5</w:t>
       </w:r>
       <w:r>
         <w:t xml:space="preserve"> illustrates the inference results </w:t>
@@ -7256,7 +7425,40 @@
         <w:t>in the sections dedicated to results</w:t>
       </w:r>
       <w:r>
-        <w:t>, this is a task where a machine can surpass human level performance, essentially by being able to analyze much shorter frames of the input signal.</w:t>
+        <w:t>, this is a task where a machine can surpass human level performance</w:t>
+      </w:r>
+      <w:r>
+        <w:t xml:space="preserve">. </w:t>
+      </w:r>
+      <w:r>
+        <w:t>For</w:t>
+      </w:r>
+      <w:r>
+        <w:t xml:space="preserve"> the same analysis duration, machine accuracy is at least 40% higher</w:t>
+      </w:r>
+      <w:r>
+        <w:t>.</w:t>
+      </w:r>
+      <w:r>
+        <w:t xml:space="preserve"> </w:t>
+      </w:r>
+      <w:r>
+        <w:t>In addition,</w:t>
+      </w:r>
+      <w:r>
+        <w:t xml:space="preserve"> the CNN approach </w:t>
+      </w:r>
+      <w:r>
+        <w:t>is</w:t>
+      </w:r>
+      <w:r>
+        <w:t xml:space="preserve"> able </w:t>
+      </w:r>
+      <w:r>
+        <w:t>to analyze much shorter frames of the input signal</w:t>
+      </w:r>
+      <w:r>
+        <w:t>.</w:t>
       </w:r>
     </w:p>
     <w:p>
@@ -7265,19 +7467,12 @@
       </w:pPr>
       <w:r>
         <w:tab/>
-        <w:t>On mixtures longer than 5 seconds, two groups of 31 and 38 listeners demonstrate a classification error for</w:t>
-      </w:r>
-      <w:r>
-        <w:t xml:space="preserve"> up to 4 competing speakers of </w:t>
-      </w:r>
-      <w:r>
-        <w:t xml:space="preserve">slightly </w:t>
-      </w:r>
-      <w:r>
-        <w:t xml:space="preserve">less than 24%. With the proposed deep-learning approach, </w:t>
-      </w:r>
-      <w:r>
-        <w:t>we achieved 22% error with just one second of analysis, and 29% error by counting on 500ms frames.</w:t>
+        <w:t>On speech mixtures of 500ms with maximum 4 simultaneous active speakers, 80 volunteers show around 54% classification error, compared to the 29% we achieved using convolutional neural networks. If we increase the duration to 1000ms, human error is around 45% compared to the 22% machine error. The volunteers showed errors as low as 30% for timeframes of 5 seconds. However, 5 seconds of analysis duration is prohibitive to practical applications that run speech analysis and therefore</w:t>
+      </w:r>
+      <w:bookmarkStart w:id="1" w:name="_GoBack"/>
+      <w:bookmarkEnd w:id="1"/>
+      <w:r>
+        <w:t xml:space="preserve"> we focused our deep-learning methods on shorter timeframes.</w:t>
       </w:r>
     </w:p>
     <w:p>
@@ -7310,7 +7505,10 @@
         <w:t>timeframe</w:t>
       </w:r>
       <w:r>
-        <w:t>. This should not limit the potential for adopting the model into practical usages, because when designing an application, the speech signal is likely to be segmented with a fixed frame length, and a single pre-trained model can be used. It is true that one alternate solution is to count speakers on longer frames using models trained for 25ms or 50ms</w:t>
+        <w:t xml:space="preserve">. This should not limit the potential for adopting the model into practical usages, because when designing an application, the speech </w:t>
+      </w:r>
+      <w:r>
+        <w:t>signal is likely to be segmented with a fixed frame length, and a single pre-trained model can be used. It is true that one alternate solution is to count speakers on longer frames using models trained for 25ms or 50ms</w:t>
       </w:r>
       <w:r>
         <w:t xml:space="preserve"> for example</w:t>
@@ -7334,7 +7532,13 @@
         <w:jc w:val="both"/>
       </w:pPr>
       <w:r>
-        <w:t>Lastly, using the same models for overlapped speech detection, demonstrated F-Scores up to 0.91 on 500ms timeframes and higher than 0.8 for frames larger than 200ms. This reported performance is also higher than what we were able to find in existing prior work.</w:t>
+        <w:t>Lastly, using the same models for overlapped speech detection, demonstrated F-Scores up to 0.91 on 500ms timeframes and higher than 0.8 for frames larger than 200ms. This reported performance is also higher than what we were able to find in existing prior work</w:t>
+      </w:r>
+      <w:r>
+        <w:t xml:space="preserve"> (e.g. [19] and [55])</w:t>
+      </w:r>
+      <w:r>
+        <w:t>.</w:t>
       </w:r>
     </w:p>
     <w:p>
@@ -7611,7 +7815,6 @@
         <w:ind w:left="562"/>
       </w:pPr>
       <w:r>
-        <w:lastRenderedPageBreak/>
         <w:t xml:space="preserve">N. </w:t>
       </w:r>
       <w:proofErr w:type="spellStart"/>
@@ -7695,7 +7898,11 @@
       </w:r>
       <w:proofErr w:type="spellEnd"/>
       <w:r>
-        <w:t>, “Overlapped speech detection using long-term conversational features for speaker diarization in meeting room conversations”, IEEE/ACM Transactions on Audio, Speech and Language Processing, December 2014, Vol. 22, No. 12</w:t>
+        <w:t xml:space="preserve">, “Overlapped speech detection using long-term conversational features for speaker diarization in meeting room </w:t>
+      </w:r>
+      <w:r>
+        <w:lastRenderedPageBreak/>
+        <w:t>conversations”, IEEE/ACM Transactions on Audio, Speech and Language Processing, December 2014, Vol. 22, No. 12</w:t>
       </w:r>
     </w:p>
     <w:p>
@@ -8705,13 +8912,26 @@
           <w:tab w:val="num" w:pos="564"/>
         </w:tabs>
         <w:ind w:left="562"/>
-        <w:sectPr>
-          <w:type w:val="continuous"/>
-          <w:pgSz w:w="12240" w:h="15840" w:code="1"/>
-          <w:pgMar w:top="1008" w:right="936" w:bottom="1008" w:left="936" w:header="432" w:footer="432" w:gutter="0"/>
-          <w:cols w:num="2" w:space="288"/>
-        </w:sectPr>
-      </w:pPr>
+      </w:pPr>
+      <w:r>
+        <w:t xml:space="preserve">S. </w:t>
+      </w:r>
+      <w:proofErr w:type="spellStart"/>
+      <w:r>
+        <w:t>Ioffe</w:t>
+      </w:r>
+      <w:proofErr w:type="spellEnd"/>
+      <w:r>
+        <w:t xml:space="preserve"> and C. </w:t>
+      </w:r>
+      <w:proofErr w:type="spellStart"/>
+      <w:r>
+        <w:t>Szegedy</w:t>
+      </w:r>
+      <w:proofErr w:type="spellEnd"/>
+      <w:r>
+        <w:t>. "Batch normalization: Accelerating deep network training by reducing internal covariate shift." In Proceedings of ICML, pages 448–456, 2015</w:t>
+      </w:r>
     </w:p>
     <w:p>
       <w:pPr>
@@ -8723,23 +8943,30 @@
         <w:ind w:left="562"/>
       </w:pPr>
       <w:r>
-        <w:t xml:space="preserve">S. </w:t>
+        <w:t xml:space="preserve">D. P. </w:t>
       </w:r>
       <w:proofErr w:type="spellStart"/>
       <w:r>
-        <w:t>Ioffe</w:t>
+        <w:t>Kingma</w:t>
       </w:r>
       <w:proofErr w:type="spellEnd"/>
       <w:r>
-        <w:t xml:space="preserve"> and C. </w:t>
-      </w:r>
-      <w:proofErr w:type="spellStart"/>
-      <w:r>
-        <w:t>Szegedy</w:t>
-      </w:r>
-      <w:proofErr w:type="spellEnd"/>
-      <w:r>
-        <w:t>. "Batch normalization: Accelerating deep network training by reducing internal covariate shift." In Proceedings of ICML, pages 448–456, 2015</w:t>
+        <w:t>, J. Ba, “Adam: A method for stochastic optimization”, 3</w:t>
+      </w:r>
+      <w:r>
+        <w:rPr>
+          <w:vertAlign w:val="superscript"/>
+        </w:rPr>
+        <w:t>rd</w:t>
+      </w:r>
+      <w:r>
+        <w:t xml:space="preserve"> International Conference for Learning Representations, San Diego, 2015, </w:t>
+      </w:r>
+      <w:r>
+        <w:rPr>
+          <w:u w:val="single"/>
+        </w:rPr>
+        <w:t>https://arxiv.org/abs/1412.6980</w:t>
       </w:r>
     </w:p>
     <w:p>
@@ -8752,30 +8979,35 @@
         <w:ind w:left="562"/>
       </w:pPr>
       <w:r>
-        <w:t xml:space="preserve">D. P. </w:t>
+        <w:t xml:space="preserve">F. </w:t>
       </w:r>
       <w:proofErr w:type="spellStart"/>
       <w:r>
-        <w:t>Kingma</w:t>
+        <w:t>Grezes</w:t>
       </w:r>
       <w:proofErr w:type="spellEnd"/>
       <w:r>
-        <w:t>, J. Ba, “Adam: A method for stochastic optimization”, 3</w:t>
-      </w:r>
-      <w:r>
-        <w:rPr>
-          <w:vertAlign w:val="superscript"/>
-        </w:rPr>
-        <w:t>rd</w:t>
-      </w:r>
-      <w:r>
-        <w:t xml:space="preserve"> International Conference for Learning Representations, San Diego, 2015, </w:t>
-      </w:r>
-      <w:r>
-        <w:rPr>
-          <w:u w:val="single"/>
-        </w:rPr>
-        <w:t>https://arxiv.org/abs/1412.6980</w:t>
+        <w:t>, J. Richards, and A. Rosenberg, “Let</w:t>
+      </w:r>
+      <w:r>
+        <w:t xml:space="preserve"> </w:t>
+      </w:r>
+      <w:r>
+        <w:t>me finish: Automatic conflict detection using speaker overlap,”</w:t>
+      </w:r>
+      <w:r>
+        <w:t xml:space="preserve"> </w:t>
+      </w:r>
+      <w:r>
+        <w:t xml:space="preserve">in Proceedings of </w:t>
+      </w:r>
+      <w:proofErr w:type="spellStart"/>
+      <w:r>
+        <w:t>Interspeech</w:t>
+      </w:r>
+      <w:proofErr w:type="spellEnd"/>
+      <w:r>
+        <w:t>, 2013</w:t>
       </w:r>
     </w:p>
     <w:p>
@@ -8788,35 +9020,23 @@
         <w:ind w:left="562"/>
       </w:pPr>
       <w:r>
-        <w:t xml:space="preserve">F. </w:t>
+        <w:t xml:space="preserve">S.  Kim, F. Valente, M. </w:t>
       </w:r>
       <w:proofErr w:type="spellStart"/>
       <w:r>
-        <w:t>Grezes</w:t>
+        <w:t>Filippone</w:t>
       </w:r>
       <w:proofErr w:type="spellEnd"/>
       <w:r>
-        <w:t>, J. Richards, and A. Rosenberg, “Let</w:t>
-      </w:r>
-      <w:r>
-        <w:t xml:space="preserve"> </w:t>
-      </w:r>
-      <w:r>
-        <w:t>me finish: Automatic conflict detection using speaker overlap,”</w:t>
-      </w:r>
-      <w:r>
-        <w:t xml:space="preserve"> </w:t>
-      </w:r>
-      <w:r>
-        <w:t xml:space="preserve">in Proceedings of </w:t>
+        <w:t xml:space="preserve">, and A. </w:t>
       </w:r>
       <w:proofErr w:type="spellStart"/>
       <w:r>
-        <w:t>Interspeech</w:t>
+        <w:t>Vinciarelli</w:t>
       </w:r>
       <w:proofErr w:type="spellEnd"/>
       <w:r>
-        <w:t>, 2013</w:t>
+        <w:t>, “Predicting Continuous Conflict Perception with Bayesian Gaussian Processes,” in IEEE Transactions on Affective Computing, 2014</w:t>
       </w:r>
     </w:p>
     <w:p>
@@ -8829,23 +9049,23 @@
         <w:ind w:left="562"/>
       </w:pPr>
       <w:r>
-        <w:t xml:space="preserve">S.  Kim, F. Valente, M. </w:t>
+        <w:t xml:space="preserve">E. </w:t>
       </w:r>
       <w:proofErr w:type="spellStart"/>
       <w:r>
-        <w:t>Filippone</w:t>
+        <w:t>Kazimirova</w:t>
       </w:r>
       <w:proofErr w:type="spellEnd"/>
       <w:r>
-        <w:t xml:space="preserve">, and A. </w:t>
+        <w:t xml:space="preserve">, A. </w:t>
       </w:r>
       <w:proofErr w:type="spellStart"/>
       <w:r>
-        <w:t>Vinciarelli</w:t>
+        <w:t>Belyaev</w:t>
       </w:r>
       <w:proofErr w:type="spellEnd"/>
       <w:r>
-        <w:t>, “Predicting Continuous Conflict Perception with Bayesian Gaussian Processes,” in IEEE Transactions on Affective Computing, 2014</w:t>
+        <w:t>, “Automatic detection of multi-speaker fragments with high time resolution.” In 19th Annual Conference of the International Speech Communication Association (INTERSPEECH), pp. 1388-1392. 2018</w:t>
       </w:r>
     </w:p>
     <w:p>
@@ -8858,23 +9078,15 @@
         <w:ind w:left="562"/>
       </w:pPr>
       <w:r>
-        <w:t xml:space="preserve">E. </w:t>
+        <w:t xml:space="preserve">S. Bai, J.Z. Kolter, and V. </w:t>
       </w:r>
       <w:proofErr w:type="spellStart"/>
       <w:r>
-        <w:t>Kazimirova</w:t>
+        <w:t>Koltun</w:t>
       </w:r>
       <w:proofErr w:type="spellEnd"/>
       <w:r>
-        <w:t xml:space="preserve">, A. </w:t>
-      </w:r>
-      <w:proofErr w:type="spellStart"/>
-      <w:r>
-        <w:t>Belyaev</w:t>
-      </w:r>
-      <w:proofErr w:type="spellEnd"/>
-      <w:r>
-        <w:t>, “Automatic detection of multi-speaker fragments with high time resolution.” In 19th Annual Conference of the International Speech Communication Association (INTERSPEECH), pp. 1388-1392. 2018</w:t>
+        <w:t>. "Convolutional Sequence Modeling Revisited." Seventh International Conference on Learning Representations, 2018</w:t>
       </w:r>
     </w:p>
     <w:p>
@@ -8887,28 +9099,6 @@
         <w:ind w:left="562"/>
       </w:pPr>
       <w:r>
-        <w:t xml:space="preserve">S. Bai, J.Z. Kolter, and V. </w:t>
-      </w:r>
-      <w:proofErr w:type="spellStart"/>
-      <w:r>
-        <w:t>Koltun</w:t>
-      </w:r>
-      <w:proofErr w:type="spellEnd"/>
-      <w:r>
-        <w:t>. "Convolutional Sequence Modeling Revisited." Seventh International Conference on Learning Representations, 2018</w:t>
-      </w:r>
-    </w:p>
-    <w:p>
-      <w:pPr>
-        <w:pStyle w:val="References"/>
-        <w:tabs>
-          <w:tab w:val="clear" w:pos="1170"/>
-          <w:tab w:val="num" w:pos="564"/>
-        </w:tabs>
-        <w:ind w:left="562"/>
-      </w:pPr>
-      <w:r>
-        <w:lastRenderedPageBreak/>
         <w:t xml:space="preserve">F-R. </w:t>
       </w:r>
       <w:proofErr w:type="spellStart"/>
@@ -9000,10 +9190,7 @@
         <w:pStyle w:val="FootnoteText"/>
       </w:pPr>
       <w:r>
-        <w:t>Su</w:t>
-      </w:r>
-      <w:r>
-        <w:t>bmitted for review on 10</w:t>
+        <w:t>Submitted for review on 10</w:t>
       </w:r>
       <w:r>
         <w:rPr>
@@ -9025,19 +9212,13 @@
         <w:pStyle w:val="FootnoteText"/>
       </w:pPr>
       <w:r>
-        <w:t>Valentin Andrei</w:t>
-      </w:r>
-      <w:r>
-        <w:t xml:space="preserve"> was </w:t>
+        <w:t xml:space="preserve">Valentin Andrei was </w:t>
       </w:r>
       <w:r>
         <w:t>during his Ph.D. with</w:t>
       </w:r>
       <w:r>
-        <w:t xml:space="preserve"> the Speech and Dialogue Research Laboratory from University Politehnica of Bucharest, Romania. </w:t>
-      </w:r>
-      <w:r>
-        <w:t>He is now with Intel Corporation in Santa Clara, California, USA (email: valentin.</w:t>
+        <w:t xml:space="preserve"> the Speech and Dialogue Research Laboratory from University Politehnica of Bucharest, Romania. He is now with Intel Corporation in Santa Clara, California, USA (email: valentin.</w:t>
       </w:r>
       <w:r>
         <w:t>m.</w:t>
@@ -9065,13 +9246,7 @@
         <w:pStyle w:val="FootnoteText"/>
       </w:pPr>
       <w:r>
-        <w:t>C</w:t>
-      </w:r>
-      <w:r>
-        <w:t>orneliu</w:t>
-      </w:r>
-      <w:r>
-        <w:t xml:space="preserve"> Burileanu is with the Speech and Dialogue Research Laboratory, from University Politehnica of Bucharest, Romania (email: corneliu.burileanu@upb.ro.</w:t>
+        <w:t>Corneliu Burileanu is with the Speech and Dialogue Research Laboratory, from University Politehnica of Bucharest, Romania (email: corneliu.burileanu@upb.ro.</w:t>
       </w:r>
     </w:p>
   </w:footnote>
@@ -12249,7 +12424,7 @@
 </file>
 
 <file path=customXml/itemProps1.xml><?xml version="1.0" encoding="utf-8"?>
-<ds:datastoreItem xmlns:ds="http://schemas.openxmlformats.org/officeDocument/2006/customXml" ds:itemID="{14D7762F-EF25-4F6E-995A-2DBCF370D62B}">
+<ds:datastoreItem xmlns:ds="http://schemas.openxmlformats.org/officeDocument/2006/customXml" ds:itemID="{3416622F-B001-453C-9E08-190CBC5C7973}">
   <ds:schemaRefs>
     <ds:schemaRef ds:uri="http://schemas.openxmlformats.org/officeDocument/2006/bibliography"/>
   </ds:schemaRefs>

</xml_diff>